<commit_message>
add a diagram to doc
</commit_message>
<xml_diff>
--- a/doc/LuckyQQ项目.docx
+++ b/doc/LuckyQQ项目.docx
@@ -1,6 +1,6 @@
 
 <file path=word/document.xml><?xml version="1.0" encoding="utf-8"?>
-<w:document xmlns:wpc="http://schemas.microsoft.com/office/word/2010/wordprocessingCanvas" xmlns:mc="http://schemas.openxmlformats.org/markup-compatibility/2006" xmlns:o="urn:schemas-microsoft-com:office:office" xmlns:r="http://schemas.openxmlformats.org/officeDocument/2006/relationships" xmlns:m="http://schemas.openxmlformats.org/officeDocument/2006/math" xmlns:v="urn:schemas-microsoft-com:vml" xmlns:wp14="http://schemas.microsoft.com/office/word/2010/wordprocessingDrawing" xmlns:wp="http://schemas.openxmlformats.org/drawingml/2006/wordprocessingDrawing" xmlns:w10="urn:schemas-microsoft-com:office:word" xmlns:w="http://schemas.openxmlformats.org/wordprocessingml/2006/main" xmlns:w14="http://schemas.microsoft.com/office/word/2010/wordml" xmlns:wpg="http://schemas.microsoft.com/office/word/2010/wordprocessingGroup" xmlns:wpi="http://schemas.microsoft.com/office/word/2010/wordprocessingInk" xmlns:wne="http://schemas.microsoft.com/office/word/2006/wordml" xmlns:wps="http://schemas.microsoft.com/office/word/2010/wordprocessingShape" mc:Ignorable="w14 wp14">
+<w:document xmlns:wpc="http://schemas.microsoft.com/office/word/2010/wordprocessingCanvas" xmlns:mc="http://schemas.openxmlformats.org/markup-compatibility/2006" xmlns:o="urn:schemas-microsoft-com:office:office" xmlns:r="http://schemas.openxmlformats.org/officeDocument/2006/relationships" xmlns:m="http://schemas.openxmlformats.org/officeDocument/2006/math" xmlns:v="urn:schemas-microsoft-com:vml" xmlns:wp14="http://schemas.microsoft.com/office/word/2010/wordprocessingDrawing" xmlns:wp="http://schemas.openxmlformats.org/drawingml/2006/wordprocessingDrawing" xmlns:w10="urn:schemas-microsoft-com:office:word" xmlns:w="http://schemas.openxmlformats.org/wordprocessingml/2006/main" xmlns:w14="http://schemas.microsoft.com/office/word/2010/wordml" xmlns:w15="http://schemas.microsoft.com/office/word/2012/wordml" xmlns:wpg="http://schemas.microsoft.com/office/word/2010/wordprocessingGroup" xmlns:wpi="http://schemas.microsoft.com/office/word/2010/wordprocessingInk" xmlns:wne="http://schemas.microsoft.com/office/word/2006/wordml" xmlns:wps="http://schemas.microsoft.com/office/word/2010/wordprocessingShape" mc:Ignorable="w14 w15 wp14">
   <w:body>
     <w:p>
       <w:pPr>
@@ -283,7 +283,6 @@
       <w:pPr>
         <w:pStyle w:val="1"/>
       </w:pPr>
-      <w:proofErr w:type="gramStart"/>
       <w:r>
         <w:rPr>
           <w:rFonts w:hint="eastAsia"/>
@@ -291,14 +290,12 @@
         <w:lastRenderedPageBreak/>
         <w:t>一</w:t>
       </w:r>
-      <w:proofErr w:type="gramEnd"/>
       <w:r>
         <w:rPr>
           <w:rFonts w:hint="eastAsia"/>
         </w:rPr>
         <w:t xml:space="preserve"> </w:t>
       </w:r>
-      <w:proofErr w:type="spellStart"/>
       <w:r>
         <w:rPr>
           <w:rFonts w:hint="eastAsia"/>
@@ -311,7 +308,6 @@
         </w:rPr>
         <w:t>QQ</w:t>
       </w:r>
-      <w:proofErr w:type="spellEnd"/>
       <w:r>
         <w:rPr>
           <w:rFonts w:hint="eastAsia"/>
@@ -350,14 +346,12 @@
       <w:pPr>
         <w:ind w:left="360"/>
       </w:pPr>
-      <w:proofErr w:type="spellStart"/>
       <w:r>
         <w:rPr>
           <w:rFonts w:hint="eastAsia"/>
         </w:rPr>
         <w:t>LuckyQQ</w:t>
       </w:r>
-      <w:proofErr w:type="spellEnd"/>
       <w:r>
         <w:rPr>
           <w:rFonts w:hint="eastAsia"/>
@@ -415,12 +409,40 @@
             <v:path o:extrusionok="f" gradientshapeok="t" o:connecttype="rect"/>
             <o:lock v:ext="edit" aspectratio="t"/>
           </v:shapetype>
-          <v:shape id="_x0000_i1025" type="#_x0000_t75" style="width:348.75pt;height:552pt" o:ole="">
-            <v:imagedata r:id="rId8" o:title=""/>
+          <v:shape id="_x0000_i1025" type="#_x0000_t75" style="width:348.7pt;height:552.35pt" o:ole="">
+            <v:imagedata r:id="rId7" o:title=""/>
           </v:shape>
-          <o:OLEObject Type="Embed" ProgID="Visio.Drawing.11" ShapeID="_x0000_i1025" DrawAspect="Content" ObjectID="_1539457723" r:id="rId9"/>
+          <o:OLEObject Type="Embed" ProgID="Visio.Drawing.11" ShapeID="_x0000_i1025" DrawAspect="Content" ObjectID="_1555435447" r:id="rId8"/>
         </w:object>
       </w:r>
+    </w:p>
+    <w:p>
+      <w:pPr>
+        <w:widowControl/>
+        <w:jc w:val="left"/>
+      </w:pPr>
+      <w:r>
+        <w:br w:type="page"/>
+      </w:r>
+    </w:p>
+    <w:p>
+      <w:r>
+        <w:object w:dxaOrig="7605" w:dyaOrig="4126">
+          <v:shape id="_x0000_i1026" type="#_x0000_t75" style="width:380.4pt;height:206.35pt" o:ole="">
+            <v:imagedata r:id="rId9" o:title=""/>
+          </v:shape>
+          <o:OLEObject Type="Embed" ProgID="Visio.Drawing.15" ShapeID="_x0000_i1026" DrawAspect="Content" ObjectID="_1555435448" r:id="rId10"/>
+        </w:object>
+      </w:r>
+      <w:bookmarkStart w:id="0" w:name="_GoBack"/>
+      <w:bookmarkEnd w:id="0"/>
+    </w:p>
+    <w:p>
+      <w:pPr>
+        <w:rPr>
+          <w:rFonts w:hint="eastAsia"/>
+        </w:rPr>
+      </w:pPr>
     </w:p>
     <w:p>
       <w:pPr>
@@ -434,7 +456,6 @@
         <w:rPr>
           <w:rFonts w:hint="eastAsia"/>
         </w:rPr>
-        <w:lastRenderedPageBreak/>
         <w:t>相关通讯协议</w:t>
       </w:r>
     </w:p>
@@ -471,21 +492,7 @@
         <w:rPr>
           <w:rFonts w:hint="eastAsia"/>
         </w:rPr>
-        <w:t>(</w:t>
-      </w:r>
-      <w:proofErr w:type="spellStart"/>
-      <w:r>
-        <w:rPr>
-          <w:rFonts w:hint="eastAsia"/>
-        </w:rPr>
-        <w:t>UserStatus</w:t>
-      </w:r>
-      <w:proofErr w:type="spellEnd"/>
-      <w:r>
-        <w:rPr>
-          <w:rFonts w:hint="eastAsia"/>
-        </w:rPr>
-        <w:t>)</w:t>
+        <w:t>(UserStatus)</w:t>
       </w:r>
     </w:p>
     <w:p>
@@ -503,21 +510,12 @@
           <w:rFonts w:ascii="Times New Roman" w:hAnsi="Times New Roman" w:cs="Times New Roman"/>
         </w:rPr>
       </w:pPr>
-      <w:proofErr w:type="gramStart"/>
-      <w:r>
-        <w:rPr>
-          <w:rStyle w:val="a6"/>
-          <w:rFonts w:ascii="Times New Roman" w:hAnsi="Times New Roman" w:cs="Times New Roman"/>
-        </w:rPr>
-        <w:t>&lt;?xml</w:t>
-      </w:r>
-      <w:proofErr w:type="gramEnd"/>
-      <w:r>
-        <w:rPr>
-          <w:rStyle w:val="a6"/>
-          <w:rFonts w:ascii="Times New Roman" w:hAnsi="Times New Roman" w:cs="Times New Roman"/>
-        </w:rPr>
-        <w:t xml:space="preserve"> version=”1.0” encoding=”UTF-8”?&gt;</w:t>
+      <w:r>
+        <w:rPr>
+          <w:rStyle w:val="a6"/>
+          <w:rFonts w:ascii="Times New Roman" w:hAnsi="Times New Roman" w:cs="Times New Roman"/>
+        </w:rPr>
+        <w:t>&lt;?xml version=”1.0” encoding=”UTF-8”?&gt;</w:t>
       </w:r>
     </w:p>
     <w:p>
@@ -569,21 +567,12 @@
         </w:rPr>
         <w:t xml:space="preserve"> </w:t>
       </w:r>
-      <w:proofErr w:type="spellStart"/>
-      <w:r>
-        <w:rPr>
-          <w:rStyle w:val="a6"/>
-          <w:rFonts w:ascii="Times New Roman" w:hAnsi="Times New Roman" w:cs="Times New Roman" w:hint="eastAsia"/>
-        </w:rPr>
-        <w:t>EventType</w:t>
-      </w:r>
-      <w:proofErr w:type="spellEnd"/>
-      <w:r>
-        <w:rPr>
-          <w:rStyle w:val="a6"/>
-          <w:rFonts w:ascii="Times New Roman" w:hAnsi="Times New Roman" w:cs="Times New Roman" w:hint="eastAsia"/>
-        </w:rPr>
-        <w:t>=</w:t>
+      <w:r>
+        <w:rPr>
+          <w:rStyle w:val="a6"/>
+          <w:rFonts w:ascii="Times New Roman" w:hAnsi="Times New Roman" w:cs="Times New Roman" w:hint="eastAsia"/>
+        </w:rPr>
+        <w:t>EventType=</w:t>
       </w:r>
       <w:r>
         <w:rPr>
@@ -636,7 +625,6 @@
         </w:rPr>
         <w:t xml:space="preserve"> ID=</w:t>
       </w:r>
-      <w:proofErr w:type="gramStart"/>
       <w:r>
         <w:rPr>
           <w:rStyle w:val="a6"/>
@@ -644,7 +632,6 @@
         </w:rPr>
         <w:t>”</w:t>
       </w:r>
-      <w:proofErr w:type="gramEnd"/>
       <w:r>
         <w:rPr>
           <w:rStyle w:val="a6"/>
@@ -652,7 +639,6 @@
         </w:rPr>
         <w:t>用户唯一标识符</w:t>
       </w:r>
-      <w:proofErr w:type="gramStart"/>
       <w:r>
         <w:rPr>
           <w:rStyle w:val="a6"/>
@@ -660,7 +646,6 @@
         </w:rPr>
         <w:t>”</w:t>
       </w:r>
-      <w:proofErr w:type="gramEnd"/>
       <w:r>
         <w:rPr>
           <w:rStyle w:val="a6"/>
@@ -668,7 +653,6 @@
         </w:rPr>
         <w:t xml:space="preserve"> Status=</w:t>
       </w:r>
-      <w:proofErr w:type="gramStart"/>
       <w:r>
         <w:rPr>
           <w:rStyle w:val="a6"/>
@@ -676,7 +660,6 @@
         </w:rPr>
         <w:t>””</w:t>
       </w:r>
-      <w:proofErr w:type="gramEnd"/>
       <w:r>
         <w:rPr>
           <w:rStyle w:val="a6"/>
@@ -684,7 +667,6 @@
         </w:rPr>
         <w:t xml:space="preserve"> Time=</w:t>
       </w:r>
-      <w:proofErr w:type="gramStart"/>
       <w:r>
         <w:rPr>
           <w:rStyle w:val="a6"/>
@@ -692,7 +674,6 @@
         </w:rPr>
         <w:t>””</w:t>
       </w:r>
-      <w:proofErr w:type="gramEnd"/>
       <w:r>
         <w:rPr>
           <w:rStyle w:val="a6"/>
@@ -720,7 +701,7 @@
       <w:pPr>
         <w:rPr>
           <w:rStyle w:val="a6"/>
-          <w:rFonts w:ascii="Times New Roman" w:hAnsi="Times New Roman" w:cs="Times New Roman" w:hint="eastAsia"/>
+          <w:rFonts w:ascii="Times New Roman" w:hAnsi="Times New Roman" w:cs="Times New Roman"/>
           <w:i w:val="0"/>
         </w:rPr>
       </w:pPr>
@@ -755,7 +736,7 @@
         <w:pStyle w:val="4"/>
         <w:rPr>
           <w:rStyle w:val="a6"/>
-          <w:rFonts w:ascii="Times New Roman" w:hAnsi="Times New Roman" w:cs="Times New Roman" w:hint="eastAsia"/>
+          <w:rFonts w:ascii="Times New Roman" w:hAnsi="Times New Roman" w:cs="Times New Roman"/>
           <w:i w:val="0"/>
         </w:rPr>
       </w:pPr>
@@ -787,7 +768,6 @@
         </w:rPr>
         <w:t>(</w:t>
       </w:r>
-      <w:proofErr w:type="spellStart"/>
       <w:r>
         <w:rPr>
           <w:rStyle w:val="a6"/>
@@ -796,7 +776,6 @@
         </w:rPr>
         <w:t>SendMsg</w:t>
       </w:r>
-      <w:proofErr w:type="spellEnd"/>
       <w:r>
         <w:rPr>
           <w:rStyle w:val="a6"/>
@@ -807,11 +786,6 @@
       </w:r>
     </w:p>
     <w:p>
-      <w:pPr>
-        <w:rPr>
-          <w:rFonts w:hint="eastAsia"/>
-        </w:rPr>
-      </w:pPr>
       <w:r>
         <w:rPr>
           <w:rFonts w:hint="eastAsia"/>
@@ -826,21 +800,12 @@
           <w:rFonts w:ascii="Times New Roman" w:hAnsi="Times New Roman" w:cs="Times New Roman"/>
         </w:rPr>
       </w:pPr>
-      <w:proofErr w:type="gramStart"/>
-      <w:r>
-        <w:rPr>
-          <w:rStyle w:val="a6"/>
-          <w:rFonts w:ascii="Times New Roman" w:hAnsi="Times New Roman" w:cs="Times New Roman"/>
-        </w:rPr>
-        <w:t>&lt;?xml</w:t>
-      </w:r>
-      <w:proofErr w:type="gramEnd"/>
-      <w:r>
-        <w:rPr>
-          <w:rStyle w:val="a6"/>
-          <w:rFonts w:ascii="Times New Roman" w:hAnsi="Times New Roman" w:cs="Times New Roman"/>
-        </w:rPr>
-        <w:t xml:space="preserve"> version=”1.0” encoding=”UTF-8”?&gt;</w:t>
+      <w:r>
+        <w:rPr>
+          <w:rStyle w:val="a6"/>
+          <w:rFonts w:ascii="Times New Roman" w:hAnsi="Times New Roman" w:cs="Times New Roman"/>
+        </w:rPr>
+        <w:t>&lt;?xml version=”1.0” encoding=”UTF-8”?&gt;</w:t>
       </w:r>
     </w:p>
     <w:p>
@@ -883,23 +848,7 @@
           <w:rStyle w:val="a6"/>
           <w:rFonts w:ascii="Times New Roman" w:hAnsi="Times New Roman" w:cs="Times New Roman" w:hint="eastAsia"/>
         </w:rPr>
-        <w:t xml:space="preserve"> </w:t>
-      </w:r>
-      <w:proofErr w:type="spellStart"/>
-      <w:r>
-        <w:rPr>
-          <w:rStyle w:val="a6"/>
-          <w:rFonts w:ascii="Times New Roman" w:hAnsi="Times New Roman" w:cs="Times New Roman" w:hint="eastAsia"/>
-        </w:rPr>
-        <w:t>EventType</w:t>
-      </w:r>
-      <w:proofErr w:type="spellEnd"/>
-      <w:r>
-        <w:rPr>
-          <w:rStyle w:val="a6"/>
-          <w:rFonts w:ascii="Times New Roman" w:hAnsi="Times New Roman" w:cs="Times New Roman" w:hint="eastAsia"/>
-        </w:rPr>
-        <w:t>=</w:t>
+        <w:t xml:space="preserve"> EventType=</w:t>
       </w:r>
       <w:r>
         <w:rPr>
@@ -945,7 +894,6 @@
         <w:tab/>
         <w:t>&lt;Item ID=</w:t>
       </w:r>
-      <w:proofErr w:type="gramStart"/>
       <w:r>
         <w:rPr>
           <w:rStyle w:val="a6"/>
@@ -953,7 +901,6 @@
         </w:rPr>
         <w:t>”</w:t>
       </w:r>
-      <w:proofErr w:type="gramEnd"/>
       <w:r>
         <w:rPr>
           <w:rStyle w:val="a6"/>
@@ -961,7 +908,6 @@
         </w:rPr>
         <w:t>用户唯一标识符</w:t>
       </w:r>
-      <w:proofErr w:type="gramStart"/>
       <w:r>
         <w:rPr>
           <w:rStyle w:val="a6"/>
@@ -969,24 +915,13 @@
         </w:rPr>
         <w:t>”</w:t>
       </w:r>
-      <w:proofErr w:type="spellStart"/>
-      <w:proofErr w:type="gramEnd"/>
-      <w:r>
-        <w:rPr>
-          <w:rStyle w:val="a6"/>
-          <w:rFonts w:ascii="Times New Roman" w:hAnsi="Times New Roman" w:cs="Times New Roman" w:hint="eastAsia"/>
-        </w:rPr>
-        <w:t>Msg</w:t>
-      </w:r>
-      <w:proofErr w:type="spellEnd"/>
-      <w:r>
-        <w:rPr>
-          <w:rStyle w:val="a6"/>
-          <w:rFonts w:ascii="Times New Roman" w:hAnsi="Times New Roman" w:cs="Times New Roman" w:hint="eastAsia"/>
-        </w:rPr>
-        <w:t>=</w:t>
-      </w:r>
-      <w:proofErr w:type="gramStart"/>
+      <w:r>
+        <w:rPr>
+          <w:rStyle w:val="a6"/>
+          <w:rFonts w:ascii="Times New Roman" w:hAnsi="Times New Roman" w:cs="Times New Roman" w:hint="eastAsia"/>
+        </w:rPr>
+        <w:t>Msg=</w:t>
+      </w:r>
       <w:r>
         <w:rPr>
           <w:rStyle w:val="a6"/>
@@ -994,22 +929,13 @@
         </w:rPr>
         <w:t>””</w:t>
       </w:r>
-      <w:proofErr w:type="gramEnd"/>
-      <w:r>
-        <w:rPr>
-          <w:rStyle w:val="a6"/>
-          <w:rFonts w:ascii="Times New Roman" w:hAnsi="Times New Roman" w:cs="Times New Roman" w:hint="eastAsia"/>
-        </w:rPr>
-        <w:t xml:space="preserve"> </w:t>
-      </w:r>
-      <w:r>
-        <w:rPr>
-          <w:rStyle w:val="a6"/>
-          <w:rFonts w:ascii="Times New Roman" w:hAnsi="Times New Roman" w:cs="Times New Roman" w:hint="eastAsia"/>
-        </w:rPr>
-        <w:t>Time=</w:t>
-      </w:r>
-      <w:proofErr w:type="gramStart"/>
+      <w:r>
+        <w:rPr>
+          <w:rStyle w:val="a6"/>
+          <w:rFonts w:ascii="Times New Roman" w:hAnsi="Times New Roman" w:cs="Times New Roman" w:hint="eastAsia"/>
+        </w:rPr>
+        <w:t xml:space="preserve"> Time=</w:t>
+      </w:r>
       <w:r>
         <w:rPr>
           <w:rStyle w:val="a6"/>
@@ -1017,7 +943,6 @@
         </w:rPr>
         <w:t>””</w:t>
       </w:r>
-      <w:proofErr w:type="gramEnd"/>
       <w:r>
         <w:rPr>
           <w:rStyle w:val="a6"/>
@@ -1045,7 +970,7 @@
       <w:pPr>
         <w:rPr>
           <w:rStyle w:val="a6"/>
-          <w:rFonts w:ascii="Times New Roman" w:hAnsi="Times New Roman" w:cs="Times New Roman" w:hint="eastAsia"/>
+          <w:rFonts w:ascii="Times New Roman" w:hAnsi="Times New Roman" w:cs="Times New Roman"/>
           <w:i w:val="0"/>
         </w:rPr>
       </w:pPr>
@@ -1083,43 +1008,22 @@
           <w:ilvl w:val="2"/>
           <w:numId w:val="1"/>
         </w:numPr>
-        <w:rPr>
-          <w:rFonts w:hint="eastAsia"/>
-        </w:rPr>
-      </w:pPr>
-      <w:r>
-        <w:rPr>
-          <w:rFonts w:hint="eastAsia"/>
-        </w:rPr>
+      </w:pPr>
+      <w:r>
+        <w:rPr>
+          <w:rFonts w:hint="eastAsia"/>
+        </w:rPr>
+        <w:lastRenderedPageBreak/>
         <w:t>修改用户资料消息</w:t>
       </w:r>
       <w:r>
         <w:rPr>
           <w:rFonts w:hint="eastAsia"/>
         </w:rPr>
-        <w:t>(</w:t>
-      </w:r>
-      <w:proofErr w:type="spellStart"/>
-      <w:r>
-        <w:rPr>
-          <w:rFonts w:hint="eastAsia"/>
-        </w:rPr>
-        <w:t>ChangeProfile</w:t>
-      </w:r>
-      <w:proofErr w:type="spellEnd"/>
-      <w:r>
-        <w:rPr>
-          <w:rFonts w:hint="eastAsia"/>
-        </w:rPr>
-        <w:t>)</w:t>
-      </w:r>
-    </w:p>
-    <w:p>
-      <w:pPr>
-        <w:rPr>
-          <w:rFonts w:hint="eastAsia"/>
-        </w:rPr>
-      </w:pPr>
+        <w:t>(ChangeProfile)</w:t>
+      </w:r>
+    </w:p>
+    <w:p>
       <w:r>
         <w:rPr>
           <w:rFonts w:hint="eastAsia"/>
@@ -1134,21 +1038,12 @@
           <w:rFonts w:ascii="Times New Roman" w:hAnsi="Times New Roman" w:cs="Times New Roman"/>
         </w:rPr>
       </w:pPr>
-      <w:proofErr w:type="gramStart"/>
-      <w:r>
-        <w:rPr>
-          <w:rStyle w:val="a6"/>
-          <w:rFonts w:ascii="Times New Roman" w:hAnsi="Times New Roman" w:cs="Times New Roman"/>
-        </w:rPr>
-        <w:t>&lt;?xml</w:t>
-      </w:r>
-      <w:proofErr w:type="gramEnd"/>
-      <w:r>
-        <w:rPr>
-          <w:rStyle w:val="a6"/>
-          <w:rFonts w:ascii="Times New Roman" w:hAnsi="Times New Roman" w:cs="Times New Roman"/>
-        </w:rPr>
-        <w:t xml:space="preserve"> version=”1.0” encoding=”UTF-8”?&gt;</w:t>
+      <w:r>
+        <w:rPr>
+          <w:rStyle w:val="a6"/>
+          <w:rFonts w:ascii="Times New Roman" w:hAnsi="Times New Roman" w:cs="Times New Roman"/>
+        </w:rPr>
+        <w:t>&lt;?xml version=”1.0” encoding=”UTF-8”?&gt;</w:t>
       </w:r>
     </w:p>
     <w:p>
@@ -1191,23 +1086,7 @@
           <w:rStyle w:val="a6"/>
           <w:rFonts w:ascii="Times New Roman" w:hAnsi="Times New Roman" w:cs="Times New Roman" w:hint="eastAsia"/>
         </w:rPr>
-        <w:t xml:space="preserve"> </w:t>
-      </w:r>
-      <w:proofErr w:type="spellStart"/>
-      <w:r>
-        <w:rPr>
-          <w:rStyle w:val="a6"/>
-          <w:rFonts w:ascii="Times New Roman" w:hAnsi="Times New Roman" w:cs="Times New Roman" w:hint="eastAsia"/>
-        </w:rPr>
-        <w:t>EventType</w:t>
-      </w:r>
-      <w:proofErr w:type="spellEnd"/>
-      <w:r>
-        <w:rPr>
-          <w:rStyle w:val="a6"/>
-          <w:rFonts w:ascii="Times New Roman" w:hAnsi="Times New Roman" w:cs="Times New Roman" w:hint="eastAsia"/>
-        </w:rPr>
-        <w:t>=</w:t>
+        <w:t xml:space="preserve"> EventType=</w:t>
       </w:r>
       <w:r>
         <w:rPr>
@@ -1252,7 +1131,6 @@
         </w:rPr>
         <w:t>&lt;Item ID=</w:t>
       </w:r>
-      <w:proofErr w:type="gramStart"/>
       <w:r>
         <w:rPr>
           <w:rStyle w:val="a6"/>
@@ -1260,7 +1138,6 @@
         </w:rPr>
         <w:t>”</w:t>
       </w:r>
-      <w:proofErr w:type="gramEnd"/>
       <w:r>
         <w:rPr>
           <w:rStyle w:val="a6"/>
@@ -1268,7 +1145,6 @@
         </w:rPr>
         <w:t>用户唯一标识符</w:t>
       </w:r>
-      <w:proofErr w:type="gramStart"/>
       <w:r>
         <w:rPr>
           <w:rStyle w:val="a6"/>
@@ -1276,24 +1152,13 @@
         </w:rPr>
         <w:t>”</w:t>
       </w:r>
-      <w:proofErr w:type="spellStart"/>
-      <w:proofErr w:type="gramEnd"/>
-      <w:r>
-        <w:rPr>
-          <w:rStyle w:val="a6"/>
-          <w:rFonts w:ascii="Times New Roman" w:hAnsi="Times New Roman" w:cs="Times New Roman" w:hint="eastAsia"/>
-        </w:rPr>
-        <w:t>Msg</w:t>
-      </w:r>
-      <w:proofErr w:type="spellEnd"/>
-      <w:r>
-        <w:rPr>
-          <w:rStyle w:val="a6"/>
-          <w:rFonts w:ascii="Times New Roman" w:hAnsi="Times New Roman" w:cs="Times New Roman" w:hint="eastAsia"/>
-        </w:rPr>
-        <w:t>=</w:t>
-      </w:r>
-      <w:proofErr w:type="gramStart"/>
+      <w:r>
+        <w:rPr>
+          <w:rStyle w:val="a6"/>
+          <w:rFonts w:ascii="Times New Roman" w:hAnsi="Times New Roman" w:cs="Times New Roman" w:hint="eastAsia"/>
+        </w:rPr>
+        <w:t>Msg=</w:t>
+      </w:r>
       <w:r>
         <w:rPr>
           <w:rStyle w:val="a6"/>
@@ -1301,7 +1166,6 @@
         </w:rPr>
         <w:t>””</w:t>
       </w:r>
-      <w:proofErr w:type="gramEnd"/>
       <w:r>
         <w:rPr>
           <w:rStyle w:val="a6"/>
@@ -1309,7 +1173,6 @@
         </w:rPr>
         <w:t xml:space="preserve"> Time=</w:t>
       </w:r>
-      <w:proofErr w:type="gramStart"/>
       <w:r>
         <w:rPr>
           <w:rStyle w:val="a6"/>
@@ -1317,7 +1180,6 @@
         </w:rPr>
         <w:t>””</w:t>
       </w:r>
-      <w:proofErr w:type="gramEnd"/>
       <w:r>
         <w:rPr>
           <w:rStyle w:val="a6"/>
@@ -1345,7 +1207,7 @@
       <w:pPr>
         <w:rPr>
           <w:rStyle w:val="a6"/>
-          <w:rFonts w:ascii="Times New Roman" w:hAnsi="Times New Roman" w:cs="Times New Roman" w:hint="eastAsia"/>
+          <w:rFonts w:ascii="Times New Roman" w:hAnsi="Times New Roman" w:cs="Times New Roman"/>
           <w:i w:val="0"/>
         </w:rPr>
       </w:pPr>
@@ -1384,7 +1246,6 @@
         <w:rPr>
           <w:rFonts w:hint="eastAsia"/>
         </w:rPr>
-        <w:lastRenderedPageBreak/>
         <w:t xml:space="preserve">3.1.4 </w:t>
       </w:r>
       <w:r>
@@ -1418,21 +1279,7 @@
         <w:rPr>
           <w:rFonts w:hint="eastAsia"/>
         </w:rPr>
-        <w:t>(</w:t>
-      </w:r>
-      <w:proofErr w:type="spellStart"/>
-      <w:r>
-        <w:rPr>
-          <w:rFonts w:hint="eastAsia"/>
-        </w:rPr>
-        <w:t>DataCollector</w:t>
-      </w:r>
-      <w:proofErr w:type="spellEnd"/>
-      <w:r>
-        <w:rPr>
-          <w:rFonts w:hint="eastAsia"/>
-        </w:rPr>
-        <w:t>)</w:t>
+        <w:t>(DataCollector)</w:t>
       </w:r>
     </w:p>
     <w:p>
@@ -1453,21 +1300,7 @@
         <w:rPr>
           <w:rFonts w:hint="eastAsia"/>
         </w:rPr>
-        <w:t>(</w:t>
-      </w:r>
-      <w:proofErr w:type="spellStart"/>
-      <w:r>
-        <w:rPr>
-          <w:rFonts w:hint="eastAsia"/>
-        </w:rPr>
-        <w:t>DataCollector</w:t>
-      </w:r>
-      <w:proofErr w:type="spellEnd"/>
-      <w:r>
-        <w:rPr>
-          <w:rFonts w:hint="eastAsia"/>
-        </w:rPr>
-        <w:t>)</w:t>
+        <w:t>(DataCollector)</w:t>
       </w:r>
       <w:r>
         <w:rPr>
@@ -1485,21 +1318,7 @@
         <w:rPr>
           <w:rFonts w:hint="eastAsia"/>
         </w:rPr>
-        <w:t>(</w:t>
-      </w:r>
-      <w:proofErr w:type="spellStart"/>
-      <w:r>
-        <w:rPr>
-          <w:rFonts w:hint="eastAsia"/>
-        </w:rPr>
-        <w:t>DataStorage</w:t>
-      </w:r>
-      <w:proofErr w:type="spellEnd"/>
-      <w:r>
-        <w:rPr>
-          <w:rFonts w:hint="eastAsia"/>
-        </w:rPr>
-        <w:t>)</w:t>
+        <w:t>(DataStorage)</w:t>
       </w:r>
     </w:p>
     <w:p>
@@ -1758,14 +1577,12 @@
               </w:rPr>
               <w:t>发往</w:t>
             </w:r>
-            <w:proofErr w:type="spellStart"/>
             <w:r>
               <w:rPr>
                 <w:rFonts w:hint="eastAsia"/>
               </w:rPr>
               <w:t>DataCollector</w:t>
             </w:r>
-            <w:proofErr w:type="spellEnd"/>
           </w:p>
         </w:tc>
       </w:tr>
@@ -1816,14 +1633,12 @@
             <w:pPr>
               <w:jc w:val="left"/>
             </w:pPr>
-            <w:proofErr w:type="spellStart"/>
             <w:r>
               <w:rPr>
                 <w:rFonts w:hint="eastAsia"/>
               </w:rPr>
               <w:t>DataCollector</w:t>
             </w:r>
-            <w:proofErr w:type="spellEnd"/>
             <w:r>
               <w:rPr>
                 <w:rFonts w:hint="eastAsia"/>
@@ -1892,28 +1707,24 @@
             <w:pPr>
               <w:jc w:val="left"/>
             </w:pPr>
-            <w:proofErr w:type="spellStart"/>
             <w:r>
               <w:rPr>
                 <w:rFonts w:hint="eastAsia"/>
               </w:rPr>
               <w:t>DataCollector</w:t>
             </w:r>
-            <w:proofErr w:type="spellEnd"/>
             <w:r>
               <w:rPr>
                 <w:rFonts w:hint="eastAsia"/>
               </w:rPr>
               <w:t>发往</w:t>
             </w:r>
-            <w:proofErr w:type="spellStart"/>
             <w:r>
               <w:rPr>
                 <w:rFonts w:hint="eastAsia"/>
               </w:rPr>
               <w:t>DataStorage</w:t>
             </w:r>
-            <w:proofErr w:type="spellEnd"/>
           </w:p>
         </w:tc>
       </w:tr>
@@ -1964,28 +1775,24 @@
             <w:pPr>
               <w:jc w:val="left"/>
             </w:pPr>
-            <w:proofErr w:type="spellStart"/>
             <w:r>
               <w:rPr>
                 <w:rFonts w:hint="eastAsia"/>
               </w:rPr>
               <w:t>DataStorage</w:t>
             </w:r>
-            <w:proofErr w:type="spellEnd"/>
             <w:r>
               <w:rPr>
                 <w:rFonts w:hint="eastAsia"/>
               </w:rPr>
               <w:t>发往</w:t>
             </w:r>
-            <w:proofErr w:type="spellStart"/>
             <w:r>
               <w:rPr>
                 <w:rFonts w:hint="eastAsia"/>
               </w:rPr>
               <w:t>DataCollector</w:t>
             </w:r>
-            <w:proofErr w:type="spellEnd"/>
           </w:p>
         </w:tc>
       </w:tr>
@@ -1998,16 +1805,8 @@
         <w:rPr>
           <w:rFonts w:hint="eastAsia"/>
         </w:rPr>
-        <w:t xml:space="preserve">4.2 </w:t>
-      </w:r>
-      <w:proofErr w:type="spellStart"/>
-      <w:r>
-        <w:rPr>
-          <w:rFonts w:hint="eastAsia"/>
-        </w:rPr>
-        <w:t>EventType</w:t>
-      </w:r>
-      <w:proofErr w:type="spellEnd"/>
+        <w:t>4.2 EventType</w:t>
+      </w:r>
       <w:r>
         <w:rPr>
           <w:rFonts w:hint="eastAsia"/>
@@ -2094,14 +1893,12 @@
             <w:tcW w:w="2840" w:type="dxa"/>
           </w:tcPr>
           <w:p>
-            <w:proofErr w:type="spellStart"/>
             <w:r>
               <w:rPr>
                 <w:rFonts w:hint="eastAsia"/>
               </w:rPr>
               <w:t>LQ_XML_EventType_ReqUserStatus</w:t>
             </w:r>
-            <w:proofErr w:type="spellEnd"/>
           </w:p>
         </w:tc>
         <w:tc>
@@ -2140,14 +1937,12 @@
             <w:tcW w:w="2840" w:type="dxa"/>
           </w:tcPr>
           <w:p>
-            <w:proofErr w:type="spellStart"/>
             <w:r>
               <w:rPr>
                 <w:rFonts w:hint="eastAsia"/>
               </w:rPr>
               <w:t>LQ_XML_EventType_ReqSendMsg</w:t>
             </w:r>
-            <w:proofErr w:type="spellEnd"/>
           </w:p>
         </w:tc>
         <w:tc>
@@ -2186,14 +1981,12 @@
             <w:tcW w:w="2840" w:type="dxa"/>
           </w:tcPr>
           <w:p>
-            <w:proofErr w:type="spellStart"/>
             <w:r>
               <w:rPr>
                 <w:rFonts w:hint="eastAsia"/>
               </w:rPr>
               <w:t>LQ_XML_EventType_ReqChangeProfile</w:t>
             </w:r>
-            <w:proofErr w:type="spellEnd"/>
           </w:p>
         </w:tc>
         <w:tc>
@@ -2232,14 +2025,13 @@
             <w:tcW w:w="2840" w:type="dxa"/>
           </w:tcPr>
           <w:p>
-            <w:proofErr w:type="spellStart"/>
-            <w:r>
-              <w:rPr>
-                <w:rFonts w:hint="eastAsia"/>
-              </w:rPr>
+            <w:r>
+              <w:rPr>
+                <w:rFonts w:hint="eastAsia"/>
+              </w:rPr>
+              <w:lastRenderedPageBreak/>
               <w:t>LQ_XML_EventType_ReqUserList</w:t>
             </w:r>
-            <w:proofErr w:type="spellEnd"/>
           </w:p>
         </w:tc>
         <w:tc>
@@ -2329,16 +2121,8 @@
         <w:rPr>
           <w:rFonts w:hint="eastAsia"/>
         </w:rPr>
-        <w:t xml:space="preserve">4.3 </w:t>
-      </w:r>
-      <w:proofErr w:type="spellStart"/>
-      <w:r>
-        <w:rPr>
-          <w:rFonts w:hint="eastAsia"/>
-        </w:rPr>
-        <w:t>UserStatus</w:t>
-      </w:r>
-      <w:proofErr w:type="spellEnd"/>
+        <w:t>4.3 UserStatus</w:t>
+      </w:r>
       <w:r>
         <w:rPr>
           <w:rFonts w:hint="eastAsia"/>
@@ -2416,14 +2200,12 @@
             <w:tcW w:w="2840" w:type="dxa"/>
           </w:tcPr>
           <w:p>
-            <w:proofErr w:type="spellStart"/>
             <w:r>
               <w:rPr>
                 <w:rFonts w:hint="eastAsia"/>
               </w:rPr>
               <w:t>LQ_XML_UserStatus_Online</w:t>
             </w:r>
-            <w:proofErr w:type="spellEnd"/>
           </w:p>
         </w:tc>
         <w:tc>
@@ -2462,14 +2244,12 @@
             <w:tcW w:w="2840" w:type="dxa"/>
           </w:tcPr>
           <w:p>
-            <w:proofErr w:type="spellStart"/>
             <w:r>
               <w:rPr>
                 <w:rFonts w:hint="eastAsia"/>
               </w:rPr>
               <w:t>LQ_XML_UserStatus_QMe</w:t>
             </w:r>
-            <w:proofErr w:type="spellEnd"/>
           </w:p>
         </w:tc>
         <w:tc>
@@ -2514,14 +2294,12 @@
             <w:tcW w:w="2840" w:type="dxa"/>
           </w:tcPr>
           <w:p>
-            <w:proofErr w:type="spellStart"/>
             <w:r>
               <w:rPr>
                 <w:rFonts w:hint="eastAsia"/>
               </w:rPr>
               <w:t>LQ_XML_UserStatus_AFK</w:t>
             </w:r>
-            <w:proofErr w:type="spellEnd"/>
           </w:p>
         </w:tc>
         <w:tc>
@@ -2560,19 +2338,11 @@
             <w:tcW w:w="2840" w:type="dxa"/>
           </w:tcPr>
           <w:p>
-            <w:proofErr w:type="spellStart"/>
-            <w:r>
-              <w:rPr>
-                <w:rFonts w:hint="eastAsia"/>
-              </w:rPr>
-              <w:t>LQ_XML_UserStatus_Busy</w:t>
-            </w:r>
-            <w:proofErr w:type="spellEnd"/>
-            <w:r>
-              <w:rPr>
-                <w:rFonts w:hint="eastAsia"/>
-              </w:rPr>
-              <w:t xml:space="preserve"> </w:t>
+            <w:r>
+              <w:rPr>
+                <w:rFonts w:hint="eastAsia"/>
+              </w:rPr>
+              <w:t xml:space="preserve">LQ_XML_UserStatus_Busy </w:t>
             </w:r>
           </w:p>
         </w:tc>
@@ -2612,15 +2382,12 @@
             <w:tcW w:w="2840" w:type="dxa"/>
           </w:tcPr>
           <w:p>
-            <w:proofErr w:type="spellStart"/>
-            <w:r>
-              <w:rPr>
-                <w:rFonts w:hint="eastAsia"/>
-              </w:rPr>
-              <w:lastRenderedPageBreak/>
+            <w:r>
+              <w:rPr>
+                <w:rFonts w:hint="eastAsia"/>
+              </w:rPr>
               <w:t>LQ_XML_UserStatus_DontBother</w:t>
             </w:r>
-            <w:proofErr w:type="spellEnd"/>
           </w:p>
         </w:tc>
         <w:tc>
@@ -2703,14 +2470,12 @@
             <w:tcW w:w="2840" w:type="dxa"/>
           </w:tcPr>
           <w:p>
-            <w:proofErr w:type="spellStart"/>
             <w:r>
               <w:rPr>
                 <w:rFonts w:hint="eastAsia"/>
               </w:rPr>
               <w:t>LQ_XML_UserStatus_Offline</w:t>
             </w:r>
-            <w:proofErr w:type="spellEnd"/>
           </w:p>
         </w:tc>
         <w:tc>
@@ -2774,8 +2539,6 @@
         </w:rPr>
         <w:t>配置文件定义</w:t>
       </w:r>
-      <w:bookmarkStart w:id="0" w:name="_GoBack"/>
-      <w:bookmarkEnd w:id="0"/>
     </w:p>
     <w:p>
       <w:pPr>
@@ -2804,7 +2567,7 @@
 </file>
 
 <file path=word/endnotes.xml><?xml version="1.0" encoding="utf-8"?>
-<w:endnotes xmlns:wpc="http://schemas.microsoft.com/office/word/2010/wordprocessingCanvas" xmlns:mc="http://schemas.openxmlformats.org/markup-compatibility/2006" xmlns:o="urn:schemas-microsoft-com:office:office" xmlns:r="http://schemas.openxmlformats.org/officeDocument/2006/relationships" xmlns:m="http://schemas.openxmlformats.org/officeDocument/2006/math" xmlns:v="urn:schemas-microsoft-com:vml" xmlns:wp14="http://schemas.microsoft.com/office/word/2010/wordprocessingDrawing" xmlns:wp="http://schemas.openxmlformats.org/drawingml/2006/wordprocessingDrawing" xmlns:w10="urn:schemas-microsoft-com:office:word" xmlns:w="http://schemas.openxmlformats.org/wordprocessingml/2006/main" xmlns:w14="http://schemas.microsoft.com/office/word/2010/wordml" xmlns:wpg="http://schemas.microsoft.com/office/word/2010/wordprocessingGroup" xmlns:wpi="http://schemas.microsoft.com/office/word/2010/wordprocessingInk" xmlns:wne="http://schemas.microsoft.com/office/word/2006/wordml" xmlns:wps="http://schemas.microsoft.com/office/word/2010/wordprocessingShape" mc:Ignorable="w14 wp14">
+<w:endnotes xmlns:wpc="http://schemas.microsoft.com/office/word/2010/wordprocessingCanvas" xmlns:mc="http://schemas.openxmlformats.org/markup-compatibility/2006" xmlns:o="urn:schemas-microsoft-com:office:office" xmlns:r="http://schemas.openxmlformats.org/officeDocument/2006/relationships" xmlns:m="http://schemas.openxmlformats.org/officeDocument/2006/math" xmlns:v="urn:schemas-microsoft-com:vml" xmlns:wp14="http://schemas.microsoft.com/office/word/2010/wordprocessingDrawing" xmlns:wp="http://schemas.openxmlformats.org/drawingml/2006/wordprocessingDrawing" xmlns:w10="urn:schemas-microsoft-com:office:word" xmlns:w="http://schemas.openxmlformats.org/wordprocessingml/2006/main" xmlns:w14="http://schemas.microsoft.com/office/word/2010/wordml" xmlns:w15="http://schemas.microsoft.com/office/word/2012/wordml" xmlns:wpg="http://schemas.microsoft.com/office/word/2010/wordprocessingGroup" xmlns:wpi="http://schemas.microsoft.com/office/word/2010/wordprocessingInk" xmlns:wne="http://schemas.microsoft.com/office/word/2006/wordml" xmlns:wps="http://schemas.microsoft.com/office/word/2010/wordprocessingShape" mc:Ignorable="w14 w15 wp14">
   <w:endnote w:type="separator" w:id="-1">
     <w:p>
       <w:r>
@@ -2823,7 +2586,7 @@
 </file>
 
 <file path=word/footnotes.xml><?xml version="1.0" encoding="utf-8"?>
-<w:footnotes xmlns:wpc="http://schemas.microsoft.com/office/word/2010/wordprocessingCanvas" xmlns:mc="http://schemas.openxmlformats.org/markup-compatibility/2006" xmlns:o="urn:schemas-microsoft-com:office:office" xmlns:r="http://schemas.openxmlformats.org/officeDocument/2006/relationships" xmlns:m="http://schemas.openxmlformats.org/officeDocument/2006/math" xmlns:v="urn:schemas-microsoft-com:vml" xmlns:wp14="http://schemas.microsoft.com/office/word/2010/wordprocessingDrawing" xmlns:wp="http://schemas.openxmlformats.org/drawingml/2006/wordprocessingDrawing" xmlns:w10="urn:schemas-microsoft-com:office:word" xmlns:w="http://schemas.openxmlformats.org/wordprocessingml/2006/main" xmlns:w14="http://schemas.microsoft.com/office/word/2010/wordml" xmlns:wpg="http://schemas.microsoft.com/office/word/2010/wordprocessingGroup" xmlns:wpi="http://schemas.microsoft.com/office/word/2010/wordprocessingInk" xmlns:wne="http://schemas.microsoft.com/office/word/2006/wordml" xmlns:wps="http://schemas.microsoft.com/office/word/2010/wordprocessingShape" mc:Ignorable="w14 wp14">
+<w:footnotes xmlns:wpc="http://schemas.microsoft.com/office/word/2010/wordprocessingCanvas" xmlns:mc="http://schemas.openxmlformats.org/markup-compatibility/2006" xmlns:o="urn:schemas-microsoft-com:office:office" xmlns:r="http://schemas.openxmlformats.org/officeDocument/2006/relationships" xmlns:m="http://schemas.openxmlformats.org/officeDocument/2006/math" xmlns:v="urn:schemas-microsoft-com:vml" xmlns:wp14="http://schemas.microsoft.com/office/word/2010/wordprocessingDrawing" xmlns:wp="http://schemas.openxmlformats.org/drawingml/2006/wordprocessingDrawing" xmlns:w10="urn:schemas-microsoft-com:office:word" xmlns:w="http://schemas.openxmlformats.org/wordprocessingml/2006/main" xmlns:w14="http://schemas.microsoft.com/office/word/2010/wordml" xmlns:w15="http://schemas.microsoft.com/office/word/2012/wordml" xmlns:wpg="http://schemas.microsoft.com/office/word/2010/wordprocessingGroup" xmlns:wpi="http://schemas.microsoft.com/office/word/2010/wordprocessingInk" xmlns:wne="http://schemas.microsoft.com/office/word/2006/wordml" xmlns:wps="http://schemas.microsoft.com/office/word/2010/wordprocessingShape" mc:Ignorable="w14 w15 wp14">
   <w:footnote w:type="separator" w:id="-1">
     <w:p>
       <w:r>
@@ -2842,7 +2605,7 @@
 </file>
 
 <file path=word/numbering.xml><?xml version="1.0" encoding="utf-8"?>
-<w:numbering xmlns:wpc="http://schemas.microsoft.com/office/word/2010/wordprocessingCanvas" xmlns:mc="http://schemas.openxmlformats.org/markup-compatibility/2006" xmlns:o="urn:schemas-microsoft-com:office:office" xmlns:r="http://schemas.openxmlformats.org/officeDocument/2006/relationships" xmlns:m="http://schemas.openxmlformats.org/officeDocument/2006/math" xmlns:v="urn:schemas-microsoft-com:vml" xmlns:wp14="http://schemas.microsoft.com/office/word/2010/wordprocessingDrawing" xmlns:wp="http://schemas.openxmlformats.org/drawingml/2006/wordprocessingDrawing" xmlns:w10="urn:schemas-microsoft-com:office:word" xmlns:w="http://schemas.openxmlformats.org/wordprocessingml/2006/main" xmlns:w14="http://schemas.microsoft.com/office/word/2010/wordml" xmlns:wpg="http://schemas.microsoft.com/office/word/2010/wordprocessingGroup" xmlns:wpi="http://schemas.microsoft.com/office/word/2010/wordprocessingInk" xmlns:wne="http://schemas.microsoft.com/office/word/2006/wordml" xmlns:wps="http://schemas.microsoft.com/office/word/2010/wordprocessingShape" mc:Ignorable="w14 wp14">
+<w:numbering xmlns:wpc="http://schemas.microsoft.com/office/word/2010/wordprocessingCanvas" xmlns:mc="http://schemas.openxmlformats.org/markup-compatibility/2006" xmlns:o="urn:schemas-microsoft-com:office:office" xmlns:r="http://schemas.openxmlformats.org/officeDocument/2006/relationships" xmlns:m="http://schemas.openxmlformats.org/officeDocument/2006/math" xmlns:v="urn:schemas-microsoft-com:vml" xmlns:wp14="http://schemas.microsoft.com/office/word/2010/wordprocessingDrawing" xmlns:wp="http://schemas.openxmlformats.org/drawingml/2006/wordprocessingDrawing" xmlns:w10="urn:schemas-microsoft-com:office:word" xmlns:w="http://schemas.openxmlformats.org/wordprocessingml/2006/main" xmlns:w14="http://schemas.microsoft.com/office/word/2010/wordml" xmlns:w15="http://schemas.microsoft.com/office/word/2012/wordml" xmlns:wpg="http://schemas.microsoft.com/office/word/2010/wordprocessingGroup" xmlns:wpi="http://schemas.microsoft.com/office/word/2010/wordprocessingInk" xmlns:wne="http://schemas.microsoft.com/office/word/2006/wordml" xmlns:wps="http://schemas.microsoft.com/office/word/2010/wordprocessingShape" mc:Ignorable="w14 w15 wp14">
   <w:abstractNum w:abstractNumId="0">
     <w:nsid w:val="0BE90A4A"/>
     <w:multiLevelType w:val="multilevel"/>
@@ -2971,7 +2734,7 @@
 </file>
 
 <file path=word/styles.xml><?xml version="1.0" encoding="utf-8"?>
-<w:styles xmlns:mc="http://schemas.openxmlformats.org/markup-compatibility/2006" xmlns:r="http://schemas.openxmlformats.org/officeDocument/2006/relationships" xmlns:w="http://schemas.openxmlformats.org/wordprocessingml/2006/main" xmlns:w14="http://schemas.microsoft.com/office/word/2010/wordml" mc:Ignorable="w14">
+<w:styles xmlns:mc="http://schemas.openxmlformats.org/markup-compatibility/2006" xmlns:r="http://schemas.openxmlformats.org/officeDocument/2006/relationships" xmlns:w="http://schemas.openxmlformats.org/wordprocessingml/2006/main" xmlns:w14="http://schemas.microsoft.com/office/word/2010/wordml" xmlns:w15="http://schemas.microsoft.com/office/word/2012/wordml" mc:Ignorable="w14 w15">
   <w:docDefaults>
     <w:rPrDefault>
       <w:rPr>
@@ -2984,144 +2747,378 @@
     </w:rPrDefault>
     <w:pPrDefault/>
   </w:docDefaults>
-  <w:latentStyles w:defLockedState="0" w:defUIPriority="99" w:defSemiHidden="1" w:defUnhideWhenUsed="1" w:defQFormat="0" w:count="267">
-    <w:lsdException w:name="Normal" w:semiHidden="0" w:uiPriority="0" w:unhideWhenUsed="0" w:qFormat="1"/>
-    <w:lsdException w:name="heading 1" w:semiHidden="0" w:uiPriority="9" w:unhideWhenUsed="0" w:qFormat="1"/>
-    <w:lsdException w:name="heading 2" w:uiPriority="9" w:qFormat="1"/>
-    <w:lsdException w:name="heading 3" w:uiPriority="9" w:qFormat="1"/>
-    <w:lsdException w:name="heading 4" w:uiPriority="9" w:qFormat="1"/>
-    <w:lsdException w:name="heading 5" w:uiPriority="9" w:qFormat="1"/>
-    <w:lsdException w:name="heading 6" w:uiPriority="9" w:qFormat="1"/>
-    <w:lsdException w:name="heading 7" w:uiPriority="9" w:qFormat="1"/>
-    <w:lsdException w:name="heading 8" w:uiPriority="9" w:qFormat="1"/>
-    <w:lsdException w:name="heading 9" w:uiPriority="9" w:qFormat="1"/>
-    <w:lsdException w:name="toc 1" w:uiPriority="39"/>
-    <w:lsdException w:name="toc 2" w:uiPriority="39"/>
-    <w:lsdException w:name="toc 3" w:uiPriority="39"/>
-    <w:lsdException w:name="toc 4" w:uiPriority="39"/>
-    <w:lsdException w:name="toc 5" w:uiPriority="39"/>
-    <w:lsdException w:name="toc 6" w:uiPriority="39"/>
-    <w:lsdException w:name="toc 7" w:uiPriority="39"/>
-    <w:lsdException w:name="toc 8" w:uiPriority="39"/>
-    <w:lsdException w:name="toc 9" w:uiPriority="39"/>
-    <w:lsdException w:name="caption" w:uiPriority="35" w:qFormat="1"/>
-    <w:lsdException w:name="Title" w:semiHidden="0" w:uiPriority="10" w:unhideWhenUsed="0" w:qFormat="1"/>
-    <w:lsdException w:name="Default Paragraph Font" w:uiPriority="1"/>
-    <w:lsdException w:name="Subtitle" w:semiHidden="0" w:uiPriority="11" w:unhideWhenUsed="0" w:qFormat="1"/>
-    <w:lsdException w:name="Strong" w:semiHidden="0" w:uiPriority="22" w:unhideWhenUsed="0" w:qFormat="1"/>
-    <w:lsdException w:name="Emphasis" w:semiHidden="0" w:uiPriority="20" w:unhideWhenUsed="0" w:qFormat="1"/>
-    <w:lsdException w:name="Table Grid" w:semiHidden="0" w:uiPriority="59" w:unhideWhenUsed="0"/>
-    <w:lsdException w:name="Placeholder Text" w:unhideWhenUsed="0"/>
-    <w:lsdException w:name="No Spacing" w:semiHidden="0" w:uiPriority="1" w:unhideWhenUsed="0" w:qFormat="1"/>
-    <w:lsdException w:name="Light Shading" w:semiHidden="0" w:uiPriority="60" w:unhideWhenUsed="0"/>
-    <w:lsdException w:name="Light List" w:semiHidden="0" w:uiPriority="61" w:unhideWhenUsed="0"/>
-    <w:lsdException w:name="Light Grid" w:semiHidden="0" w:uiPriority="62" w:unhideWhenUsed="0"/>
-    <w:lsdException w:name="Medium Shading 1" w:semiHidden="0" w:uiPriority="63" w:unhideWhenUsed="0"/>
-    <w:lsdException w:name="Medium Shading 2" w:semiHidden="0" w:uiPriority="64" w:unhideWhenUsed="0"/>
-    <w:lsdException w:name="Medium List 1" w:semiHidden="0" w:uiPriority="65" w:unhideWhenUsed="0"/>
-    <w:lsdException w:name="Medium List 2" w:semiHidden="0" w:uiPriority="66" w:unhideWhenUsed="0"/>
-    <w:lsdException w:name="Medium Grid 1" w:semiHidden="0" w:uiPriority="67" w:unhideWhenUsed="0"/>
-    <w:lsdException w:name="Medium Grid 2" w:semiHidden="0" w:uiPriority="68" w:unhideWhenUsed="0"/>
-    <w:lsdException w:name="Medium Grid 3" w:semiHidden="0" w:uiPriority="69" w:unhideWhenUsed="0"/>
-    <w:lsdException w:name="Dark List" w:semiHidden="0" w:uiPriority="70" w:unhideWhenUsed="0"/>
-    <w:lsdException w:name="Colorful Shading" w:semiHidden="0" w:uiPriority="71" w:unhideWhenUsed="0"/>
-    <w:lsdException w:name="Colorful List" w:semiHidden="0" w:uiPriority="72" w:unhideWhenUsed="0"/>
-    <w:lsdException w:name="Colorful Grid" w:semiHidden="0" w:uiPriority="73" w:unhideWhenUsed="0"/>
-    <w:lsdException w:name="Light Shading Accent 1" w:semiHidden="0" w:uiPriority="60" w:unhideWhenUsed="0"/>
-    <w:lsdException w:name="Light List Accent 1" w:semiHidden="0" w:uiPriority="61" w:unhideWhenUsed="0"/>
-    <w:lsdException w:name="Light Grid Accent 1" w:semiHidden="0" w:uiPriority="62" w:unhideWhenUsed="0"/>
-    <w:lsdException w:name="Medium Shading 1 Accent 1" w:semiHidden="0" w:uiPriority="63" w:unhideWhenUsed="0"/>
-    <w:lsdException w:name="Medium Shading 2 Accent 1" w:semiHidden="0" w:uiPriority="64" w:unhideWhenUsed="0"/>
-    <w:lsdException w:name="Medium List 1 Accent 1" w:semiHidden="0" w:uiPriority="65" w:unhideWhenUsed="0"/>
-    <w:lsdException w:name="Revision" w:unhideWhenUsed="0"/>
-    <w:lsdException w:name="List Paragraph" w:semiHidden="0" w:uiPriority="34" w:unhideWhenUsed="0" w:qFormat="1"/>
-    <w:lsdException w:name="Quote" w:semiHidden="0" w:uiPriority="29" w:unhideWhenUsed="0" w:qFormat="1"/>
-    <w:lsdException w:name="Intense Quote" w:semiHidden="0" w:uiPriority="30" w:unhideWhenUsed="0" w:qFormat="1"/>
-    <w:lsdException w:name="Medium List 2 Accent 1" w:semiHidden="0" w:uiPriority="66" w:unhideWhenUsed="0"/>
-    <w:lsdException w:name="Medium Grid 1 Accent 1" w:semiHidden="0" w:uiPriority="67" w:unhideWhenUsed="0"/>
-    <w:lsdException w:name="Medium Grid 2 Accent 1" w:semiHidden="0" w:uiPriority="68" w:unhideWhenUsed="0"/>
-    <w:lsdException w:name="Medium Grid 3 Accent 1" w:semiHidden="0" w:uiPriority="69" w:unhideWhenUsed="0"/>
-    <w:lsdException w:name="Dark List Accent 1" w:semiHidden="0" w:uiPriority="70" w:unhideWhenUsed="0"/>
-    <w:lsdException w:name="Colorful Shading Accent 1" w:semiHidden="0" w:uiPriority="71" w:unhideWhenUsed="0"/>
-    <w:lsdException w:name="Colorful List Accent 1" w:semiHidden="0" w:uiPriority="72" w:unhideWhenUsed="0"/>
-    <w:lsdException w:name="Colorful Grid Accent 1" w:semiHidden="0" w:uiPriority="73" w:unhideWhenUsed="0"/>
-    <w:lsdException w:name="Light Shading Accent 2" w:semiHidden="0" w:uiPriority="60" w:unhideWhenUsed="0"/>
-    <w:lsdException w:name="Light List Accent 2" w:semiHidden="0" w:uiPriority="61" w:unhideWhenUsed="0"/>
-    <w:lsdException w:name="Light Grid Accent 2" w:semiHidden="0" w:uiPriority="62" w:unhideWhenUsed="0"/>
-    <w:lsdException w:name="Medium Shading 1 Accent 2" w:semiHidden="0" w:uiPriority="63" w:unhideWhenUsed="0"/>
-    <w:lsdException w:name="Medium Shading 2 Accent 2" w:semiHidden="0" w:uiPriority="64" w:unhideWhenUsed="0"/>
-    <w:lsdException w:name="Medium List 1 Accent 2" w:semiHidden="0" w:uiPriority="65" w:unhideWhenUsed="0"/>
-    <w:lsdException w:name="Medium List 2 Accent 2" w:semiHidden="0" w:uiPriority="66" w:unhideWhenUsed="0"/>
-    <w:lsdException w:name="Medium Grid 1 Accent 2" w:semiHidden="0" w:uiPriority="67" w:unhideWhenUsed="0"/>
-    <w:lsdException w:name="Medium Grid 2 Accent 2" w:semiHidden="0" w:uiPriority="68" w:unhideWhenUsed="0"/>
-    <w:lsdException w:name="Medium Grid 3 Accent 2" w:semiHidden="0" w:uiPriority="69" w:unhideWhenUsed="0"/>
-    <w:lsdException w:name="Dark List Accent 2" w:semiHidden="0" w:uiPriority="70" w:unhideWhenUsed="0"/>
-    <w:lsdException w:name="Colorful Shading Accent 2" w:semiHidden="0" w:uiPriority="71" w:unhideWhenUsed="0"/>
-    <w:lsdException w:name="Colorful List Accent 2" w:semiHidden="0" w:uiPriority="72" w:unhideWhenUsed="0"/>
-    <w:lsdException w:name="Colorful Grid Accent 2" w:semiHidden="0" w:uiPriority="73" w:unhideWhenUsed="0"/>
-    <w:lsdException w:name="Light Shading Accent 3" w:semiHidden="0" w:uiPriority="60" w:unhideWhenUsed="0"/>
-    <w:lsdException w:name="Light List Accent 3" w:semiHidden="0" w:uiPriority="61" w:unhideWhenUsed="0"/>
-    <w:lsdException w:name="Light Grid Accent 3" w:semiHidden="0" w:uiPriority="62" w:unhideWhenUsed="0"/>
-    <w:lsdException w:name="Medium Shading 1 Accent 3" w:semiHidden="0" w:uiPriority="63" w:unhideWhenUsed="0"/>
-    <w:lsdException w:name="Medium Shading 2 Accent 3" w:semiHidden="0" w:uiPriority="64" w:unhideWhenUsed="0"/>
-    <w:lsdException w:name="Medium List 1 Accent 3" w:semiHidden="0" w:uiPriority="65" w:unhideWhenUsed="0"/>
-    <w:lsdException w:name="Medium List 2 Accent 3" w:semiHidden="0" w:uiPriority="66" w:unhideWhenUsed="0"/>
-    <w:lsdException w:name="Medium Grid 1 Accent 3" w:semiHidden="0" w:uiPriority="67" w:unhideWhenUsed="0"/>
-    <w:lsdException w:name="Medium Grid 2 Accent 3" w:semiHidden="0" w:uiPriority="68" w:unhideWhenUsed="0"/>
-    <w:lsdException w:name="Medium Grid 3 Accent 3" w:semiHidden="0" w:uiPriority="69" w:unhideWhenUsed="0"/>
-    <w:lsdException w:name="Dark List Accent 3" w:semiHidden="0" w:uiPriority="70" w:unhideWhenUsed="0"/>
-    <w:lsdException w:name="Colorful Shading Accent 3" w:semiHidden="0" w:uiPriority="71" w:unhideWhenUsed="0"/>
-    <w:lsdException w:name="Colorful List Accent 3" w:semiHidden="0" w:uiPriority="72" w:unhideWhenUsed="0"/>
-    <w:lsdException w:name="Colorful Grid Accent 3" w:semiHidden="0" w:uiPriority="73" w:unhideWhenUsed="0"/>
-    <w:lsdException w:name="Light Shading Accent 4" w:semiHidden="0" w:uiPriority="60" w:unhideWhenUsed="0"/>
-    <w:lsdException w:name="Light List Accent 4" w:semiHidden="0" w:uiPriority="61" w:unhideWhenUsed="0"/>
-    <w:lsdException w:name="Light Grid Accent 4" w:semiHidden="0" w:uiPriority="62" w:unhideWhenUsed="0"/>
-    <w:lsdException w:name="Medium Shading 1 Accent 4" w:semiHidden="0" w:uiPriority="63" w:unhideWhenUsed="0"/>
-    <w:lsdException w:name="Medium Shading 2 Accent 4" w:semiHidden="0" w:uiPriority="64" w:unhideWhenUsed="0"/>
-    <w:lsdException w:name="Medium List 1 Accent 4" w:semiHidden="0" w:uiPriority="65" w:unhideWhenUsed="0"/>
-    <w:lsdException w:name="Medium List 2 Accent 4" w:semiHidden="0" w:uiPriority="66" w:unhideWhenUsed="0"/>
-    <w:lsdException w:name="Medium Grid 1 Accent 4" w:semiHidden="0" w:uiPriority="67" w:unhideWhenUsed="0"/>
-    <w:lsdException w:name="Medium Grid 2 Accent 4" w:semiHidden="0" w:uiPriority="68" w:unhideWhenUsed="0"/>
-    <w:lsdException w:name="Medium Grid 3 Accent 4" w:semiHidden="0" w:uiPriority="69" w:unhideWhenUsed="0"/>
-    <w:lsdException w:name="Dark List Accent 4" w:semiHidden="0" w:uiPriority="70" w:unhideWhenUsed="0"/>
-    <w:lsdException w:name="Colorful Shading Accent 4" w:semiHidden="0" w:uiPriority="71" w:unhideWhenUsed="0"/>
-    <w:lsdException w:name="Colorful List Accent 4" w:semiHidden="0" w:uiPriority="72" w:unhideWhenUsed="0"/>
-    <w:lsdException w:name="Colorful Grid Accent 4" w:semiHidden="0" w:uiPriority="73" w:unhideWhenUsed="0"/>
-    <w:lsdException w:name="Light Shading Accent 5" w:semiHidden="0" w:uiPriority="60" w:unhideWhenUsed="0"/>
-    <w:lsdException w:name="Light List Accent 5" w:semiHidden="0" w:uiPriority="61" w:unhideWhenUsed="0"/>
-    <w:lsdException w:name="Light Grid Accent 5" w:semiHidden="0" w:uiPriority="62" w:unhideWhenUsed="0"/>
-    <w:lsdException w:name="Medium Shading 1 Accent 5" w:semiHidden="0" w:uiPriority="63" w:unhideWhenUsed="0"/>
-    <w:lsdException w:name="Medium Shading 2 Accent 5" w:semiHidden="0" w:uiPriority="64" w:unhideWhenUsed="0"/>
-    <w:lsdException w:name="Medium List 1 Accent 5" w:semiHidden="0" w:uiPriority="65" w:unhideWhenUsed="0"/>
-    <w:lsdException w:name="Medium List 2 Accent 5" w:semiHidden="0" w:uiPriority="66" w:unhideWhenUsed="0"/>
-    <w:lsdException w:name="Medium Grid 1 Accent 5" w:semiHidden="0" w:uiPriority="67" w:unhideWhenUsed="0"/>
-    <w:lsdException w:name="Medium Grid 2 Accent 5" w:semiHidden="0" w:uiPriority="68" w:unhideWhenUsed="0"/>
-    <w:lsdException w:name="Medium Grid 3 Accent 5" w:semiHidden="0" w:uiPriority="69" w:unhideWhenUsed="0"/>
-    <w:lsdException w:name="Dark List Accent 5" w:semiHidden="0" w:uiPriority="70" w:unhideWhenUsed="0"/>
-    <w:lsdException w:name="Colorful Shading Accent 5" w:semiHidden="0" w:uiPriority="71" w:unhideWhenUsed="0"/>
-    <w:lsdException w:name="Colorful List Accent 5" w:semiHidden="0" w:uiPriority="72" w:unhideWhenUsed="0"/>
-    <w:lsdException w:name="Colorful Grid Accent 5" w:semiHidden="0" w:uiPriority="73" w:unhideWhenUsed="0"/>
-    <w:lsdException w:name="Light Shading Accent 6" w:semiHidden="0" w:uiPriority="60" w:unhideWhenUsed="0"/>
-    <w:lsdException w:name="Light List Accent 6" w:semiHidden="0" w:uiPriority="61" w:unhideWhenUsed="0"/>
-    <w:lsdException w:name="Light Grid Accent 6" w:semiHidden="0" w:uiPriority="62" w:unhideWhenUsed="0"/>
-    <w:lsdException w:name="Medium Shading 1 Accent 6" w:semiHidden="0" w:uiPriority="63" w:unhideWhenUsed="0"/>
-    <w:lsdException w:name="Medium Shading 2 Accent 6" w:semiHidden="0" w:uiPriority="64" w:unhideWhenUsed="0"/>
-    <w:lsdException w:name="Medium List 1 Accent 6" w:semiHidden="0" w:uiPriority="65" w:unhideWhenUsed="0"/>
-    <w:lsdException w:name="Medium List 2 Accent 6" w:semiHidden="0" w:uiPriority="66" w:unhideWhenUsed="0"/>
-    <w:lsdException w:name="Medium Grid 1 Accent 6" w:semiHidden="0" w:uiPriority="67" w:unhideWhenUsed="0"/>
-    <w:lsdException w:name="Medium Grid 2 Accent 6" w:semiHidden="0" w:uiPriority="68" w:unhideWhenUsed="0"/>
-    <w:lsdException w:name="Medium Grid 3 Accent 6" w:semiHidden="0" w:uiPriority="69" w:unhideWhenUsed="0"/>
-    <w:lsdException w:name="Dark List Accent 6" w:semiHidden="0" w:uiPriority="70" w:unhideWhenUsed="0"/>
-    <w:lsdException w:name="Colorful Shading Accent 6" w:semiHidden="0" w:uiPriority="71" w:unhideWhenUsed="0"/>
-    <w:lsdException w:name="Colorful List Accent 6" w:semiHidden="0" w:uiPriority="72" w:unhideWhenUsed="0"/>
-    <w:lsdException w:name="Colorful Grid Accent 6" w:semiHidden="0" w:uiPriority="73" w:unhideWhenUsed="0"/>
-    <w:lsdException w:name="Subtle Emphasis" w:semiHidden="0" w:uiPriority="19" w:unhideWhenUsed="0" w:qFormat="1"/>
-    <w:lsdException w:name="Intense Emphasis" w:semiHidden="0" w:uiPriority="21" w:unhideWhenUsed="0" w:qFormat="1"/>
-    <w:lsdException w:name="Subtle Reference" w:semiHidden="0" w:uiPriority="31" w:unhideWhenUsed="0" w:qFormat="1"/>
-    <w:lsdException w:name="Intense Reference" w:semiHidden="0" w:uiPriority="32" w:unhideWhenUsed="0" w:qFormat="1"/>
-    <w:lsdException w:name="Book Title" w:semiHidden="0" w:uiPriority="33" w:unhideWhenUsed="0" w:qFormat="1"/>
-    <w:lsdException w:name="Bibliography" w:uiPriority="37"/>
-    <w:lsdException w:name="TOC Heading" w:uiPriority="39" w:qFormat="1"/>
+  <w:latentStyles w:defLockedState="0" w:defUIPriority="99" w:defSemiHidden="0" w:defUnhideWhenUsed="0" w:defQFormat="0" w:count="371">
+    <w:lsdException w:name="Normal" w:uiPriority="0" w:qFormat="1"/>
+    <w:lsdException w:name="heading 1" w:uiPriority="9" w:qFormat="1"/>
+    <w:lsdException w:name="heading 2" w:semiHidden="1" w:uiPriority="9" w:unhideWhenUsed="1" w:qFormat="1"/>
+    <w:lsdException w:name="heading 3" w:semiHidden="1" w:uiPriority="9" w:unhideWhenUsed="1" w:qFormat="1"/>
+    <w:lsdException w:name="heading 4" w:semiHidden="1" w:uiPriority="9" w:unhideWhenUsed="1" w:qFormat="1"/>
+    <w:lsdException w:name="heading 5" w:semiHidden="1" w:uiPriority="9" w:unhideWhenUsed="1" w:qFormat="1"/>
+    <w:lsdException w:name="heading 6" w:semiHidden="1" w:uiPriority="9" w:unhideWhenUsed="1" w:qFormat="1"/>
+    <w:lsdException w:name="heading 7" w:semiHidden="1" w:uiPriority="9" w:unhideWhenUsed="1" w:qFormat="1"/>
+    <w:lsdException w:name="heading 8" w:semiHidden="1" w:uiPriority="9" w:unhideWhenUsed="1" w:qFormat="1"/>
+    <w:lsdException w:name="heading 9" w:semiHidden="1" w:uiPriority="9" w:unhideWhenUsed="1" w:qFormat="1"/>
+    <w:lsdException w:name="index 1" w:semiHidden="1" w:unhideWhenUsed="1"/>
+    <w:lsdException w:name="index 2" w:semiHidden="1" w:unhideWhenUsed="1"/>
+    <w:lsdException w:name="index 3" w:semiHidden="1" w:unhideWhenUsed="1"/>
+    <w:lsdException w:name="index 4" w:semiHidden="1" w:unhideWhenUsed="1"/>
+    <w:lsdException w:name="index 5" w:semiHidden="1" w:unhideWhenUsed="1"/>
+    <w:lsdException w:name="index 6" w:semiHidden="1" w:unhideWhenUsed="1"/>
+    <w:lsdException w:name="index 7" w:semiHidden="1" w:unhideWhenUsed="1"/>
+    <w:lsdException w:name="index 8" w:semiHidden="1" w:unhideWhenUsed="1"/>
+    <w:lsdException w:name="index 9" w:semiHidden="1" w:unhideWhenUsed="1"/>
+    <w:lsdException w:name="toc 1" w:semiHidden="1" w:uiPriority="39" w:unhideWhenUsed="1"/>
+    <w:lsdException w:name="toc 2" w:semiHidden="1" w:uiPriority="39" w:unhideWhenUsed="1"/>
+    <w:lsdException w:name="toc 3" w:semiHidden="1" w:uiPriority="39" w:unhideWhenUsed="1"/>
+    <w:lsdException w:name="toc 4" w:semiHidden="1" w:uiPriority="39" w:unhideWhenUsed="1"/>
+    <w:lsdException w:name="toc 5" w:semiHidden="1" w:uiPriority="39" w:unhideWhenUsed="1"/>
+    <w:lsdException w:name="toc 6" w:semiHidden="1" w:uiPriority="39" w:unhideWhenUsed="1"/>
+    <w:lsdException w:name="toc 7" w:semiHidden="1" w:uiPriority="39" w:unhideWhenUsed="1"/>
+    <w:lsdException w:name="toc 8" w:semiHidden="1" w:uiPriority="39" w:unhideWhenUsed="1"/>
+    <w:lsdException w:name="toc 9" w:semiHidden="1" w:uiPriority="39" w:unhideWhenUsed="1"/>
+    <w:lsdException w:name="Normal Indent" w:semiHidden="1" w:unhideWhenUsed="1"/>
+    <w:lsdException w:name="footnote text" w:semiHidden="1" w:unhideWhenUsed="1"/>
+    <w:lsdException w:name="annotation text" w:semiHidden="1" w:unhideWhenUsed="1"/>
+    <w:lsdException w:name="header" w:semiHidden="1" w:unhideWhenUsed="1"/>
+    <w:lsdException w:name="footer" w:semiHidden="1" w:unhideWhenUsed="1"/>
+    <w:lsdException w:name="index heading" w:semiHidden="1" w:unhideWhenUsed="1"/>
+    <w:lsdException w:name="caption" w:semiHidden="1" w:uiPriority="35" w:unhideWhenUsed="1" w:qFormat="1"/>
+    <w:lsdException w:name="table of figures" w:semiHidden="1" w:unhideWhenUsed="1"/>
+    <w:lsdException w:name="envelope address" w:semiHidden="1" w:unhideWhenUsed="1"/>
+    <w:lsdException w:name="envelope return" w:semiHidden="1" w:unhideWhenUsed="1"/>
+    <w:lsdException w:name="footnote reference" w:semiHidden="1" w:unhideWhenUsed="1"/>
+    <w:lsdException w:name="annotation reference" w:semiHidden="1" w:unhideWhenUsed="1"/>
+    <w:lsdException w:name="line number" w:semiHidden="1" w:unhideWhenUsed="1"/>
+    <w:lsdException w:name="page number" w:semiHidden="1" w:unhideWhenUsed="1"/>
+    <w:lsdException w:name="endnote reference" w:semiHidden="1" w:unhideWhenUsed="1"/>
+    <w:lsdException w:name="endnote text" w:semiHidden="1" w:unhideWhenUsed="1"/>
+    <w:lsdException w:name="table of authorities" w:semiHidden="1" w:unhideWhenUsed="1"/>
+    <w:lsdException w:name="macro" w:semiHidden="1" w:unhideWhenUsed="1"/>
+    <w:lsdException w:name="toa heading" w:semiHidden="1" w:unhideWhenUsed="1"/>
+    <w:lsdException w:name="List" w:semiHidden="1" w:unhideWhenUsed="1"/>
+    <w:lsdException w:name="List Bullet" w:semiHidden="1" w:unhideWhenUsed="1"/>
+    <w:lsdException w:name="List Number" w:semiHidden="1" w:unhideWhenUsed="1"/>
+    <w:lsdException w:name="List 2" w:semiHidden="1" w:unhideWhenUsed="1"/>
+    <w:lsdException w:name="List 3" w:semiHidden="1" w:unhideWhenUsed="1"/>
+    <w:lsdException w:name="List 4" w:semiHidden="1" w:unhideWhenUsed="1"/>
+    <w:lsdException w:name="List 5" w:semiHidden="1" w:unhideWhenUsed="1"/>
+    <w:lsdException w:name="List Bullet 2" w:semiHidden="1" w:unhideWhenUsed="1"/>
+    <w:lsdException w:name="List Bullet 3" w:semiHidden="1" w:unhideWhenUsed="1"/>
+    <w:lsdException w:name="List Bullet 4" w:semiHidden="1" w:unhideWhenUsed="1"/>
+    <w:lsdException w:name="List Bullet 5" w:semiHidden="1" w:unhideWhenUsed="1"/>
+    <w:lsdException w:name="List Number 2" w:semiHidden="1" w:unhideWhenUsed="1"/>
+    <w:lsdException w:name="List Number 3" w:semiHidden="1" w:unhideWhenUsed="1"/>
+    <w:lsdException w:name="List Number 4" w:semiHidden="1" w:unhideWhenUsed="1"/>
+    <w:lsdException w:name="List Number 5" w:semiHidden="1" w:unhideWhenUsed="1"/>
+    <w:lsdException w:name="Title" w:uiPriority="10" w:qFormat="1"/>
+    <w:lsdException w:name="Closing" w:semiHidden="1" w:unhideWhenUsed="1"/>
+    <w:lsdException w:name="Signature" w:semiHidden="1" w:unhideWhenUsed="1"/>
+    <w:lsdException w:name="Default Paragraph Font" w:semiHidden="1" w:uiPriority="1" w:unhideWhenUsed="1"/>
+    <w:lsdException w:name="Body Text" w:semiHidden="1" w:unhideWhenUsed="1"/>
+    <w:lsdException w:name="Body Text Indent" w:semiHidden="1" w:unhideWhenUsed="1"/>
+    <w:lsdException w:name="List Continue" w:semiHidden="1" w:unhideWhenUsed="1"/>
+    <w:lsdException w:name="List Continue 2" w:semiHidden="1" w:unhideWhenUsed="1"/>
+    <w:lsdException w:name="List Continue 3" w:semiHidden="1" w:unhideWhenUsed="1"/>
+    <w:lsdException w:name="List Continue 4" w:semiHidden="1" w:unhideWhenUsed="1"/>
+    <w:lsdException w:name="List Continue 5" w:semiHidden="1" w:unhideWhenUsed="1"/>
+    <w:lsdException w:name="Message Header" w:semiHidden="1" w:unhideWhenUsed="1"/>
+    <w:lsdException w:name="Subtitle" w:uiPriority="11" w:qFormat="1"/>
+    <w:lsdException w:name="Salutation" w:semiHidden="1" w:unhideWhenUsed="1"/>
+    <w:lsdException w:name="Date" w:semiHidden="1" w:unhideWhenUsed="1"/>
+    <w:lsdException w:name="Body Text First Indent" w:semiHidden="1" w:unhideWhenUsed="1"/>
+    <w:lsdException w:name="Body Text First Indent 2" w:semiHidden="1" w:unhideWhenUsed="1"/>
+    <w:lsdException w:name="Note Heading" w:semiHidden="1" w:unhideWhenUsed="1"/>
+    <w:lsdException w:name="Body Text 2" w:semiHidden="1" w:unhideWhenUsed="1"/>
+    <w:lsdException w:name="Body Text 3" w:semiHidden="1" w:unhideWhenUsed="1"/>
+    <w:lsdException w:name="Body Text Indent 2" w:semiHidden="1" w:unhideWhenUsed="1"/>
+    <w:lsdException w:name="Body Text Indent 3" w:semiHidden="1" w:unhideWhenUsed="1"/>
+    <w:lsdException w:name="Block Text" w:semiHidden="1" w:unhideWhenUsed="1"/>
+    <w:lsdException w:name="Hyperlink" w:semiHidden="1" w:unhideWhenUsed="1"/>
+    <w:lsdException w:name="FollowedHyperlink" w:semiHidden="1" w:unhideWhenUsed="1"/>
+    <w:lsdException w:name="Strong" w:uiPriority="22" w:qFormat="1"/>
+    <w:lsdException w:name="Emphasis" w:uiPriority="20" w:qFormat="1"/>
+    <w:lsdException w:name="Document Map" w:semiHidden="1" w:unhideWhenUsed="1"/>
+    <w:lsdException w:name="Plain Text" w:semiHidden="1" w:unhideWhenUsed="1"/>
+    <w:lsdException w:name="E-mail Signature" w:semiHidden="1" w:unhideWhenUsed="1"/>
+    <w:lsdException w:name="HTML Top of Form" w:semiHidden="1" w:unhideWhenUsed="1"/>
+    <w:lsdException w:name="HTML Bottom of Form" w:semiHidden="1" w:unhideWhenUsed="1"/>
+    <w:lsdException w:name="Normal (Web)" w:semiHidden="1" w:unhideWhenUsed="1"/>
+    <w:lsdException w:name="HTML Acronym" w:semiHidden="1" w:unhideWhenUsed="1"/>
+    <w:lsdException w:name="HTML Address" w:semiHidden="1" w:unhideWhenUsed="1"/>
+    <w:lsdException w:name="HTML Cite" w:semiHidden="1" w:unhideWhenUsed="1"/>
+    <w:lsdException w:name="HTML Code" w:semiHidden="1" w:unhideWhenUsed="1"/>
+    <w:lsdException w:name="HTML Definition" w:semiHidden="1" w:unhideWhenUsed="1"/>
+    <w:lsdException w:name="HTML Keyboard" w:semiHidden="1" w:unhideWhenUsed="1"/>
+    <w:lsdException w:name="HTML Preformatted" w:semiHidden="1" w:unhideWhenUsed="1"/>
+    <w:lsdException w:name="HTML Sample" w:semiHidden="1" w:unhideWhenUsed="1"/>
+    <w:lsdException w:name="HTML Typewriter" w:semiHidden="1" w:unhideWhenUsed="1"/>
+    <w:lsdException w:name="HTML Variable" w:semiHidden="1" w:unhideWhenUsed="1"/>
+    <w:lsdException w:name="Normal Table" w:semiHidden="1" w:unhideWhenUsed="1"/>
+    <w:lsdException w:name="annotation subject" w:semiHidden="1" w:unhideWhenUsed="1"/>
+    <w:lsdException w:name="No List" w:semiHidden="1" w:unhideWhenUsed="1"/>
+    <w:lsdException w:name="Outline List 1" w:semiHidden="1" w:unhideWhenUsed="1"/>
+    <w:lsdException w:name="Outline List 2" w:semiHidden="1" w:unhideWhenUsed="1"/>
+    <w:lsdException w:name="Outline List 3" w:semiHidden="1" w:unhideWhenUsed="1"/>
+    <w:lsdException w:name="Table Simple 1" w:semiHidden="1" w:unhideWhenUsed="1"/>
+    <w:lsdException w:name="Table Simple 2" w:semiHidden="1" w:unhideWhenUsed="1"/>
+    <w:lsdException w:name="Table Simple 3" w:semiHidden="1" w:unhideWhenUsed="1"/>
+    <w:lsdException w:name="Table Classic 1" w:semiHidden="1" w:unhideWhenUsed="1"/>
+    <w:lsdException w:name="Table Classic 2" w:semiHidden="1" w:unhideWhenUsed="1"/>
+    <w:lsdException w:name="Table Classic 3" w:semiHidden="1" w:unhideWhenUsed="1"/>
+    <w:lsdException w:name="Table Classic 4" w:semiHidden="1" w:unhideWhenUsed="1"/>
+    <w:lsdException w:name="Table Colorful 1" w:semiHidden="1" w:unhideWhenUsed="1"/>
+    <w:lsdException w:name="Table Colorful 2" w:semiHidden="1" w:unhideWhenUsed="1"/>
+    <w:lsdException w:name="Table Colorful 3" w:semiHidden="1" w:unhideWhenUsed="1"/>
+    <w:lsdException w:name="Table Columns 1" w:semiHidden="1" w:unhideWhenUsed="1"/>
+    <w:lsdException w:name="Table Columns 2" w:semiHidden="1" w:unhideWhenUsed="1"/>
+    <w:lsdException w:name="Table Columns 3" w:semiHidden="1" w:unhideWhenUsed="1"/>
+    <w:lsdException w:name="Table Columns 4" w:semiHidden="1" w:unhideWhenUsed="1"/>
+    <w:lsdException w:name="Table Columns 5" w:semiHidden="1" w:unhideWhenUsed="1"/>
+    <w:lsdException w:name="Table Grid 1" w:semiHidden="1" w:unhideWhenUsed="1"/>
+    <w:lsdException w:name="Table Grid 2" w:semiHidden="1" w:unhideWhenUsed="1"/>
+    <w:lsdException w:name="Table Grid 3" w:semiHidden="1" w:unhideWhenUsed="1"/>
+    <w:lsdException w:name="Table Grid 4" w:semiHidden="1" w:unhideWhenUsed="1"/>
+    <w:lsdException w:name="Table Grid 5" w:semiHidden="1" w:unhideWhenUsed="1"/>
+    <w:lsdException w:name="Table Grid 6" w:semiHidden="1" w:unhideWhenUsed="1"/>
+    <w:lsdException w:name="Table Grid 7" w:semiHidden="1" w:unhideWhenUsed="1"/>
+    <w:lsdException w:name="Table Grid 8" w:semiHidden="1" w:unhideWhenUsed="1"/>
+    <w:lsdException w:name="Table List 1" w:semiHidden="1" w:unhideWhenUsed="1"/>
+    <w:lsdException w:name="Table List 2" w:semiHidden="1" w:unhideWhenUsed="1"/>
+    <w:lsdException w:name="Table List 3" w:semiHidden="1" w:unhideWhenUsed="1"/>
+    <w:lsdException w:name="Table List 4" w:semiHidden="1" w:unhideWhenUsed="1"/>
+    <w:lsdException w:name="Table List 5" w:semiHidden="1" w:unhideWhenUsed="1"/>
+    <w:lsdException w:name="Table List 6" w:semiHidden="1" w:unhideWhenUsed="1"/>
+    <w:lsdException w:name="Table List 7" w:semiHidden="1" w:unhideWhenUsed="1"/>
+    <w:lsdException w:name="Table List 8" w:semiHidden="1" w:unhideWhenUsed="1"/>
+    <w:lsdException w:name="Table 3D effects 1" w:semiHidden="1" w:unhideWhenUsed="1"/>
+    <w:lsdException w:name="Table 3D effects 2" w:semiHidden="1" w:unhideWhenUsed="1"/>
+    <w:lsdException w:name="Table 3D effects 3" w:semiHidden="1" w:unhideWhenUsed="1"/>
+    <w:lsdException w:name="Table Contemporary" w:semiHidden="1" w:unhideWhenUsed="1"/>
+    <w:lsdException w:name="Table Elegant" w:semiHidden="1" w:unhideWhenUsed="1"/>
+    <w:lsdException w:name="Table Professional" w:semiHidden="1" w:unhideWhenUsed="1"/>
+    <w:lsdException w:name="Table Subtle 1" w:semiHidden="1" w:unhideWhenUsed="1"/>
+    <w:lsdException w:name="Table Subtle 2" w:semiHidden="1" w:unhideWhenUsed="1"/>
+    <w:lsdException w:name="Table Web 1" w:semiHidden="1" w:unhideWhenUsed="1"/>
+    <w:lsdException w:name="Table Web 2" w:semiHidden="1" w:unhideWhenUsed="1"/>
+    <w:lsdException w:name="Table Web 3" w:semiHidden="1" w:unhideWhenUsed="1"/>
+    <w:lsdException w:name="Balloon Text" w:semiHidden="1" w:unhideWhenUsed="1"/>
+    <w:lsdException w:name="Table Grid" w:uiPriority="59"/>
+    <w:lsdException w:name="Table Theme" w:semiHidden="1" w:unhideWhenUsed="1"/>
+    <w:lsdException w:name="Placeholder Text" w:semiHidden="1"/>
+    <w:lsdException w:name="No Spacing" w:uiPriority="1" w:qFormat="1"/>
+    <w:lsdException w:name="Light Shading" w:uiPriority="60"/>
+    <w:lsdException w:name="Light List" w:uiPriority="61"/>
+    <w:lsdException w:name="Light Grid" w:uiPriority="62"/>
+    <w:lsdException w:name="Medium Shading 1" w:uiPriority="63"/>
+    <w:lsdException w:name="Medium Shading 2" w:uiPriority="64"/>
+    <w:lsdException w:name="Medium List 1" w:uiPriority="65"/>
+    <w:lsdException w:name="Medium List 2" w:uiPriority="66"/>
+    <w:lsdException w:name="Medium Grid 1" w:uiPriority="67"/>
+    <w:lsdException w:name="Medium Grid 2" w:uiPriority="68"/>
+    <w:lsdException w:name="Medium Grid 3" w:uiPriority="69"/>
+    <w:lsdException w:name="Dark List" w:uiPriority="70"/>
+    <w:lsdException w:name="Colorful Shading" w:uiPriority="71"/>
+    <w:lsdException w:name="Colorful List" w:uiPriority="72"/>
+    <w:lsdException w:name="Colorful Grid" w:uiPriority="73"/>
+    <w:lsdException w:name="Light Shading Accent 1" w:uiPriority="60"/>
+    <w:lsdException w:name="Light List Accent 1" w:uiPriority="61"/>
+    <w:lsdException w:name="Light Grid Accent 1" w:uiPriority="62"/>
+    <w:lsdException w:name="Medium Shading 1 Accent 1" w:uiPriority="63"/>
+    <w:lsdException w:name="Medium Shading 2 Accent 1" w:uiPriority="64"/>
+    <w:lsdException w:name="Medium List 1 Accent 1" w:uiPriority="65"/>
+    <w:lsdException w:name="Revision" w:semiHidden="1"/>
+    <w:lsdException w:name="List Paragraph" w:uiPriority="34" w:qFormat="1"/>
+    <w:lsdException w:name="Quote" w:uiPriority="29" w:qFormat="1"/>
+    <w:lsdException w:name="Intense Quote" w:uiPriority="30" w:qFormat="1"/>
+    <w:lsdException w:name="Medium List 2 Accent 1" w:uiPriority="66"/>
+    <w:lsdException w:name="Medium Grid 1 Accent 1" w:uiPriority="67"/>
+    <w:lsdException w:name="Medium Grid 2 Accent 1" w:uiPriority="68"/>
+    <w:lsdException w:name="Medium Grid 3 Accent 1" w:uiPriority="69"/>
+    <w:lsdException w:name="Dark List Accent 1" w:uiPriority="70"/>
+    <w:lsdException w:name="Colorful Shading Accent 1" w:uiPriority="71"/>
+    <w:lsdException w:name="Colorful List Accent 1" w:uiPriority="72"/>
+    <w:lsdException w:name="Colorful Grid Accent 1" w:uiPriority="73"/>
+    <w:lsdException w:name="Light Shading Accent 2" w:uiPriority="60"/>
+    <w:lsdException w:name="Light List Accent 2" w:uiPriority="61"/>
+    <w:lsdException w:name="Light Grid Accent 2" w:uiPriority="62"/>
+    <w:lsdException w:name="Medium Shading 1 Accent 2" w:uiPriority="63"/>
+    <w:lsdException w:name="Medium Shading 2 Accent 2" w:uiPriority="64"/>
+    <w:lsdException w:name="Medium List 1 Accent 2" w:uiPriority="65"/>
+    <w:lsdException w:name="Medium List 2 Accent 2" w:uiPriority="66"/>
+    <w:lsdException w:name="Medium Grid 1 Accent 2" w:uiPriority="67"/>
+    <w:lsdException w:name="Medium Grid 2 Accent 2" w:uiPriority="68"/>
+    <w:lsdException w:name="Medium Grid 3 Accent 2" w:uiPriority="69"/>
+    <w:lsdException w:name="Dark List Accent 2" w:uiPriority="70"/>
+    <w:lsdException w:name="Colorful Shading Accent 2" w:uiPriority="71"/>
+    <w:lsdException w:name="Colorful List Accent 2" w:uiPriority="72"/>
+    <w:lsdException w:name="Colorful Grid Accent 2" w:uiPriority="73"/>
+    <w:lsdException w:name="Light Shading Accent 3" w:uiPriority="60"/>
+    <w:lsdException w:name="Light List Accent 3" w:uiPriority="61"/>
+    <w:lsdException w:name="Light Grid Accent 3" w:uiPriority="62"/>
+    <w:lsdException w:name="Medium Shading 1 Accent 3" w:uiPriority="63"/>
+    <w:lsdException w:name="Medium Shading 2 Accent 3" w:uiPriority="64"/>
+    <w:lsdException w:name="Medium List 1 Accent 3" w:uiPriority="65"/>
+    <w:lsdException w:name="Medium List 2 Accent 3" w:uiPriority="66"/>
+    <w:lsdException w:name="Medium Grid 1 Accent 3" w:uiPriority="67"/>
+    <w:lsdException w:name="Medium Grid 2 Accent 3" w:uiPriority="68"/>
+    <w:lsdException w:name="Medium Grid 3 Accent 3" w:uiPriority="69"/>
+    <w:lsdException w:name="Dark List Accent 3" w:uiPriority="70"/>
+    <w:lsdException w:name="Colorful Shading Accent 3" w:uiPriority="71"/>
+    <w:lsdException w:name="Colorful List Accent 3" w:uiPriority="72"/>
+    <w:lsdException w:name="Colorful Grid Accent 3" w:uiPriority="73"/>
+    <w:lsdException w:name="Light Shading Accent 4" w:uiPriority="60"/>
+    <w:lsdException w:name="Light List Accent 4" w:uiPriority="61"/>
+    <w:lsdException w:name="Light Grid Accent 4" w:uiPriority="62"/>
+    <w:lsdException w:name="Medium Shading 1 Accent 4" w:uiPriority="63"/>
+    <w:lsdException w:name="Medium Shading 2 Accent 4" w:uiPriority="64"/>
+    <w:lsdException w:name="Medium List 1 Accent 4" w:uiPriority="65"/>
+    <w:lsdException w:name="Medium List 2 Accent 4" w:uiPriority="66"/>
+    <w:lsdException w:name="Medium Grid 1 Accent 4" w:uiPriority="67"/>
+    <w:lsdException w:name="Medium Grid 2 Accent 4" w:uiPriority="68"/>
+    <w:lsdException w:name="Medium Grid 3 Accent 4" w:uiPriority="69"/>
+    <w:lsdException w:name="Dark List Accent 4" w:uiPriority="70"/>
+    <w:lsdException w:name="Colorful Shading Accent 4" w:uiPriority="71"/>
+    <w:lsdException w:name="Colorful List Accent 4" w:uiPriority="72"/>
+    <w:lsdException w:name="Colorful Grid Accent 4" w:uiPriority="73"/>
+    <w:lsdException w:name="Light Shading Accent 5" w:uiPriority="60"/>
+    <w:lsdException w:name="Light List Accent 5" w:uiPriority="61"/>
+    <w:lsdException w:name="Light Grid Accent 5" w:uiPriority="62"/>
+    <w:lsdException w:name="Medium Shading 1 Accent 5" w:uiPriority="63"/>
+    <w:lsdException w:name="Medium Shading 2 Accent 5" w:uiPriority="64"/>
+    <w:lsdException w:name="Medium List 1 Accent 5" w:uiPriority="65"/>
+    <w:lsdException w:name="Medium List 2 Accent 5" w:uiPriority="66"/>
+    <w:lsdException w:name="Medium Grid 1 Accent 5" w:uiPriority="67"/>
+    <w:lsdException w:name="Medium Grid 2 Accent 5" w:uiPriority="68"/>
+    <w:lsdException w:name="Medium Grid 3 Accent 5" w:uiPriority="69"/>
+    <w:lsdException w:name="Dark List Accent 5" w:uiPriority="70"/>
+    <w:lsdException w:name="Colorful Shading Accent 5" w:uiPriority="71"/>
+    <w:lsdException w:name="Colorful List Accent 5" w:uiPriority="72"/>
+    <w:lsdException w:name="Colorful Grid Accent 5" w:uiPriority="73"/>
+    <w:lsdException w:name="Light Shading Accent 6" w:uiPriority="60"/>
+    <w:lsdException w:name="Light List Accent 6" w:uiPriority="61"/>
+    <w:lsdException w:name="Light Grid Accent 6" w:uiPriority="62"/>
+    <w:lsdException w:name="Medium Shading 1 Accent 6" w:uiPriority="63"/>
+    <w:lsdException w:name="Medium Shading 2 Accent 6" w:uiPriority="64"/>
+    <w:lsdException w:name="Medium List 1 Accent 6" w:uiPriority="65"/>
+    <w:lsdException w:name="Medium List 2 Accent 6" w:uiPriority="66"/>
+    <w:lsdException w:name="Medium Grid 1 Accent 6" w:uiPriority="67"/>
+    <w:lsdException w:name="Medium Grid 2 Accent 6" w:uiPriority="68"/>
+    <w:lsdException w:name="Medium Grid 3 Accent 6" w:uiPriority="69"/>
+    <w:lsdException w:name="Dark List Accent 6" w:uiPriority="70"/>
+    <w:lsdException w:name="Colorful Shading Accent 6" w:uiPriority="71"/>
+    <w:lsdException w:name="Colorful List Accent 6" w:uiPriority="72"/>
+    <w:lsdException w:name="Colorful Grid Accent 6" w:uiPriority="73"/>
+    <w:lsdException w:name="Subtle Emphasis" w:uiPriority="19" w:qFormat="1"/>
+    <w:lsdException w:name="Intense Emphasis" w:uiPriority="21" w:qFormat="1"/>
+    <w:lsdException w:name="Subtle Reference" w:uiPriority="31" w:qFormat="1"/>
+    <w:lsdException w:name="Intense Reference" w:uiPriority="32" w:qFormat="1"/>
+    <w:lsdException w:name="Book Title" w:uiPriority="33" w:qFormat="1"/>
+    <w:lsdException w:name="Bibliography" w:semiHidden="1" w:uiPriority="37" w:unhideWhenUsed="1"/>
+    <w:lsdException w:name="TOC Heading" w:semiHidden="1" w:uiPriority="39" w:unhideWhenUsed="1" w:qFormat="1"/>
+    <w:lsdException w:name="Plain Table 1" w:uiPriority="41"/>
+    <w:lsdException w:name="Plain Table 2" w:uiPriority="42"/>
+    <w:lsdException w:name="Plain Table 3" w:uiPriority="43"/>
+    <w:lsdException w:name="Plain Table 4" w:uiPriority="44"/>
+    <w:lsdException w:name="Plain Table 5" w:uiPriority="45"/>
+    <w:lsdException w:name="Grid Table Light" w:uiPriority="40"/>
+    <w:lsdException w:name="Grid Table 1 Light" w:uiPriority="46"/>
+    <w:lsdException w:name="Grid Table 2" w:uiPriority="47"/>
+    <w:lsdException w:name="Grid Table 3" w:uiPriority="48"/>
+    <w:lsdException w:name="Grid Table 4" w:uiPriority="49"/>
+    <w:lsdException w:name="Grid Table 5 Dark" w:uiPriority="50"/>
+    <w:lsdException w:name="Grid Table 6 Colorful" w:uiPriority="51"/>
+    <w:lsdException w:name="Grid Table 7 Colorful" w:uiPriority="52"/>
+    <w:lsdException w:name="Grid Table 1 Light Accent 1" w:uiPriority="46"/>
+    <w:lsdException w:name="Grid Table 2 Accent 1" w:uiPriority="47"/>
+    <w:lsdException w:name="Grid Table 3 Accent 1" w:uiPriority="48"/>
+    <w:lsdException w:name="Grid Table 4 Accent 1" w:uiPriority="49"/>
+    <w:lsdException w:name="Grid Table 5 Dark Accent 1" w:uiPriority="50"/>
+    <w:lsdException w:name="Grid Table 6 Colorful Accent 1" w:uiPriority="51"/>
+    <w:lsdException w:name="Grid Table 7 Colorful Accent 1" w:uiPriority="52"/>
+    <w:lsdException w:name="Grid Table 1 Light Accent 2" w:uiPriority="46"/>
+    <w:lsdException w:name="Grid Table 2 Accent 2" w:uiPriority="47"/>
+    <w:lsdException w:name="Grid Table 3 Accent 2" w:uiPriority="48"/>
+    <w:lsdException w:name="Grid Table 4 Accent 2" w:uiPriority="49"/>
+    <w:lsdException w:name="Grid Table 5 Dark Accent 2" w:uiPriority="50"/>
+    <w:lsdException w:name="Grid Table 6 Colorful Accent 2" w:uiPriority="51"/>
+    <w:lsdException w:name="Grid Table 7 Colorful Accent 2" w:uiPriority="52"/>
+    <w:lsdException w:name="Grid Table 1 Light Accent 3" w:uiPriority="46"/>
+    <w:lsdException w:name="Grid Table 2 Accent 3" w:uiPriority="47"/>
+    <w:lsdException w:name="Grid Table 3 Accent 3" w:uiPriority="48"/>
+    <w:lsdException w:name="Grid Table 4 Accent 3" w:uiPriority="49"/>
+    <w:lsdException w:name="Grid Table 5 Dark Accent 3" w:uiPriority="50"/>
+    <w:lsdException w:name="Grid Table 6 Colorful Accent 3" w:uiPriority="51"/>
+    <w:lsdException w:name="Grid Table 7 Colorful Accent 3" w:uiPriority="52"/>
+    <w:lsdException w:name="Grid Table 1 Light Accent 4" w:uiPriority="46"/>
+    <w:lsdException w:name="Grid Table 2 Accent 4" w:uiPriority="47"/>
+    <w:lsdException w:name="Grid Table 3 Accent 4" w:uiPriority="48"/>
+    <w:lsdException w:name="Grid Table 4 Accent 4" w:uiPriority="49"/>
+    <w:lsdException w:name="Grid Table 5 Dark Accent 4" w:uiPriority="50"/>
+    <w:lsdException w:name="Grid Table 6 Colorful Accent 4" w:uiPriority="51"/>
+    <w:lsdException w:name="Grid Table 7 Colorful Accent 4" w:uiPriority="52"/>
+    <w:lsdException w:name="Grid Table 1 Light Accent 5" w:uiPriority="46"/>
+    <w:lsdException w:name="Grid Table 2 Accent 5" w:uiPriority="47"/>
+    <w:lsdException w:name="Grid Table 3 Accent 5" w:uiPriority="48"/>
+    <w:lsdException w:name="Grid Table 4 Accent 5" w:uiPriority="49"/>
+    <w:lsdException w:name="Grid Table 5 Dark Accent 5" w:uiPriority="50"/>
+    <w:lsdException w:name="Grid Table 6 Colorful Accent 5" w:uiPriority="51"/>
+    <w:lsdException w:name="Grid Table 7 Colorful Accent 5" w:uiPriority="52"/>
+    <w:lsdException w:name="Grid Table 1 Light Accent 6" w:uiPriority="46"/>
+    <w:lsdException w:name="Grid Table 2 Accent 6" w:uiPriority="47"/>
+    <w:lsdException w:name="Grid Table 3 Accent 6" w:uiPriority="48"/>
+    <w:lsdException w:name="Grid Table 4 Accent 6" w:uiPriority="49"/>
+    <w:lsdException w:name="Grid Table 5 Dark Accent 6" w:uiPriority="50"/>
+    <w:lsdException w:name="Grid Table 6 Colorful Accent 6" w:uiPriority="51"/>
+    <w:lsdException w:name="Grid Table 7 Colorful Accent 6" w:uiPriority="52"/>
+    <w:lsdException w:name="List Table 1 Light" w:uiPriority="46"/>
+    <w:lsdException w:name="List Table 2" w:uiPriority="47"/>
+    <w:lsdException w:name="List Table 3" w:uiPriority="48"/>
+    <w:lsdException w:name="List Table 4" w:uiPriority="49"/>
+    <w:lsdException w:name="List Table 5 Dark" w:uiPriority="50"/>
+    <w:lsdException w:name="List Table 6 Colorful" w:uiPriority="51"/>
+    <w:lsdException w:name="List Table 7 Colorful" w:uiPriority="52"/>
+    <w:lsdException w:name="List Table 1 Light Accent 1" w:uiPriority="46"/>
+    <w:lsdException w:name="List Table 2 Accent 1" w:uiPriority="47"/>
+    <w:lsdException w:name="List Table 3 Accent 1" w:uiPriority="48"/>
+    <w:lsdException w:name="List Table 4 Accent 1" w:uiPriority="49"/>
+    <w:lsdException w:name="List Table 5 Dark Accent 1" w:uiPriority="50"/>
+    <w:lsdException w:name="List Table 6 Colorful Accent 1" w:uiPriority="51"/>
+    <w:lsdException w:name="List Table 7 Colorful Accent 1" w:uiPriority="52"/>
+    <w:lsdException w:name="List Table 1 Light Accent 2" w:uiPriority="46"/>
+    <w:lsdException w:name="List Table 2 Accent 2" w:uiPriority="47"/>
+    <w:lsdException w:name="List Table 3 Accent 2" w:uiPriority="48"/>
+    <w:lsdException w:name="List Table 4 Accent 2" w:uiPriority="49"/>
+    <w:lsdException w:name="List Table 5 Dark Accent 2" w:uiPriority="50"/>
+    <w:lsdException w:name="List Table 6 Colorful Accent 2" w:uiPriority="51"/>
+    <w:lsdException w:name="List Table 7 Colorful Accent 2" w:uiPriority="52"/>
+    <w:lsdException w:name="List Table 1 Light Accent 3" w:uiPriority="46"/>
+    <w:lsdException w:name="List Table 2 Accent 3" w:uiPriority="47"/>
+    <w:lsdException w:name="List Table 3 Accent 3" w:uiPriority="48"/>
+    <w:lsdException w:name="List Table 4 Accent 3" w:uiPriority="49"/>
+    <w:lsdException w:name="List Table 5 Dark Accent 3" w:uiPriority="50"/>
+    <w:lsdException w:name="List Table 6 Colorful Accent 3" w:uiPriority="51"/>
+    <w:lsdException w:name="List Table 7 Colorful Accent 3" w:uiPriority="52"/>
+    <w:lsdException w:name="List Table 1 Light Accent 4" w:uiPriority="46"/>
+    <w:lsdException w:name="List Table 2 Accent 4" w:uiPriority="47"/>
+    <w:lsdException w:name="List Table 3 Accent 4" w:uiPriority="48"/>
+    <w:lsdException w:name="List Table 4 Accent 4" w:uiPriority="49"/>
+    <w:lsdException w:name="List Table 5 Dark Accent 4" w:uiPriority="50"/>
+    <w:lsdException w:name="List Table 6 Colorful Accent 4" w:uiPriority="51"/>
+    <w:lsdException w:name="List Table 7 Colorful Accent 4" w:uiPriority="52"/>
+    <w:lsdException w:name="List Table 1 Light Accent 5" w:uiPriority="46"/>
+    <w:lsdException w:name="List Table 2 Accent 5" w:uiPriority="47"/>
+    <w:lsdException w:name="List Table 3 Accent 5" w:uiPriority="48"/>
+    <w:lsdException w:name="List Table 4 Accent 5" w:uiPriority="49"/>
+    <w:lsdException w:name="List Table 5 Dark Accent 5" w:uiPriority="50"/>
+    <w:lsdException w:name="List Table 6 Colorful Accent 5" w:uiPriority="51"/>
+    <w:lsdException w:name="List Table 7 Colorful Accent 5" w:uiPriority="52"/>
+    <w:lsdException w:name="List Table 1 Light Accent 6" w:uiPriority="46"/>
+    <w:lsdException w:name="List Table 2 Accent 6" w:uiPriority="47"/>
+    <w:lsdException w:name="List Table 3 Accent 6" w:uiPriority="48"/>
+    <w:lsdException w:name="List Table 4 Accent 6" w:uiPriority="49"/>
+    <w:lsdException w:name="List Table 5 Dark Accent 6" w:uiPriority="50"/>
+    <w:lsdException w:name="List Table 6 Colorful Accent 6" w:uiPriority="51"/>
+    <w:lsdException w:name="List Table 7 Colorful Accent 6" w:uiPriority="52"/>
   </w:latentStyles>
   <w:style w:type="paragraph" w:default="1" w:styleId="a">
     <w:name w:val="Normal"/>
@@ -3225,6 +3222,7 @@
   <w:style w:type="character" w:default="1" w:styleId="a0">
     <w:name w:val="Default Paragraph Font"/>
     <w:uiPriority w:val="1"/>
+    <w:semiHidden/>
     <w:unhideWhenUsed/>
   </w:style>
   <w:style w:type="table" w:default="1" w:styleId="a1">
@@ -3412,450 +3410,19 @@
       </w:tblCellMar>
     </w:tblPr>
   </w:style>
-</w:styles>
-</file>
-
-<file path=word/stylesWithEffects.xml><?xml version="1.0" encoding="utf-8"?>
-<w:styles xmlns:wpc="http://schemas.microsoft.com/office/word/2010/wordprocessingCanvas" xmlns:mc="http://schemas.openxmlformats.org/markup-compatibility/2006" xmlns:o="urn:schemas-microsoft-com:office:office" xmlns:r="http://schemas.openxmlformats.org/officeDocument/2006/relationships" xmlns:m="http://schemas.openxmlformats.org/officeDocument/2006/math" xmlns:v="urn:schemas-microsoft-com:vml" xmlns:wp14="http://schemas.microsoft.com/office/word/2010/wordprocessingDrawing" xmlns:wp="http://schemas.openxmlformats.org/drawingml/2006/wordprocessingDrawing" xmlns:w10="urn:schemas-microsoft-com:office:word" xmlns:w="http://schemas.openxmlformats.org/wordprocessingml/2006/main" xmlns:w14="http://schemas.microsoft.com/office/word/2010/wordml" xmlns:wpg="http://schemas.microsoft.com/office/word/2010/wordprocessingGroup" xmlns:wpi="http://schemas.microsoft.com/office/word/2010/wordprocessingInk" xmlns:wne="http://schemas.microsoft.com/office/word/2006/wordml" xmlns:wps="http://schemas.microsoft.com/office/word/2010/wordprocessingShape" mc:Ignorable="w14 wp14">
-  <w:docDefaults>
-    <w:rPrDefault>
-      <w:rPr>
-        <w:rFonts w:asciiTheme="minorHAnsi" w:eastAsiaTheme="minorEastAsia" w:hAnsiTheme="minorHAnsi" w:cstheme="minorBidi"/>
-        <w:kern w:val="2"/>
-        <w:sz w:val="21"/>
-        <w:szCs w:val="22"/>
-        <w:lang w:val="en-US" w:eastAsia="zh-CN" w:bidi="ar-SA"/>
-      </w:rPr>
-    </w:rPrDefault>
-    <w:pPrDefault/>
-  </w:docDefaults>
-  <w:latentStyles w:defLockedState="0" w:defUIPriority="99" w:defSemiHidden="1" w:defUnhideWhenUsed="1" w:defQFormat="0" w:count="267">
-    <w:lsdException w:name="Normal" w:semiHidden="0" w:uiPriority="0" w:unhideWhenUsed="0" w:qFormat="1"/>
-    <w:lsdException w:name="heading 1" w:semiHidden="0" w:uiPriority="9" w:unhideWhenUsed="0" w:qFormat="1"/>
-    <w:lsdException w:name="heading 2" w:uiPriority="9" w:qFormat="1"/>
-    <w:lsdException w:name="heading 3" w:uiPriority="9" w:qFormat="1"/>
-    <w:lsdException w:name="heading 4" w:uiPriority="9" w:qFormat="1"/>
-    <w:lsdException w:name="heading 5" w:uiPriority="9" w:qFormat="1"/>
-    <w:lsdException w:name="heading 6" w:uiPriority="9" w:qFormat="1"/>
-    <w:lsdException w:name="heading 7" w:uiPriority="9" w:qFormat="1"/>
-    <w:lsdException w:name="heading 8" w:uiPriority="9" w:qFormat="1"/>
-    <w:lsdException w:name="heading 9" w:uiPriority="9" w:qFormat="1"/>
-    <w:lsdException w:name="toc 1" w:uiPriority="39"/>
-    <w:lsdException w:name="toc 2" w:uiPriority="39"/>
-    <w:lsdException w:name="toc 3" w:uiPriority="39"/>
-    <w:lsdException w:name="toc 4" w:uiPriority="39"/>
-    <w:lsdException w:name="toc 5" w:uiPriority="39"/>
-    <w:lsdException w:name="toc 6" w:uiPriority="39"/>
-    <w:lsdException w:name="toc 7" w:uiPriority="39"/>
-    <w:lsdException w:name="toc 8" w:uiPriority="39"/>
-    <w:lsdException w:name="toc 9" w:uiPriority="39"/>
-    <w:lsdException w:name="caption" w:uiPriority="35" w:qFormat="1"/>
-    <w:lsdException w:name="Title" w:semiHidden="0" w:uiPriority="10" w:unhideWhenUsed="0" w:qFormat="1"/>
-    <w:lsdException w:name="Default Paragraph Font" w:uiPriority="1"/>
-    <w:lsdException w:name="Subtitle" w:semiHidden="0" w:uiPriority="11" w:unhideWhenUsed="0" w:qFormat="1"/>
-    <w:lsdException w:name="Strong" w:semiHidden="0" w:uiPriority="22" w:unhideWhenUsed="0" w:qFormat="1"/>
-    <w:lsdException w:name="Emphasis" w:semiHidden="0" w:uiPriority="20" w:unhideWhenUsed="0" w:qFormat="1"/>
-    <w:lsdException w:name="Table Grid" w:semiHidden="0" w:uiPriority="59" w:unhideWhenUsed="0"/>
-    <w:lsdException w:name="Placeholder Text" w:unhideWhenUsed="0"/>
-    <w:lsdException w:name="No Spacing" w:semiHidden="0" w:uiPriority="1" w:unhideWhenUsed="0" w:qFormat="1"/>
-    <w:lsdException w:name="Light Shading" w:semiHidden="0" w:uiPriority="60" w:unhideWhenUsed="0"/>
-    <w:lsdException w:name="Light List" w:semiHidden="0" w:uiPriority="61" w:unhideWhenUsed="0"/>
-    <w:lsdException w:name="Light Grid" w:semiHidden="0" w:uiPriority="62" w:unhideWhenUsed="0"/>
-    <w:lsdException w:name="Medium Shading 1" w:semiHidden="0" w:uiPriority="63" w:unhideWhenUsed="0"/>
-    <w:lsdException w:name="Medium Shading 2" w:semiHidden="0" w:uiPriority="64" w:unhideWhenUsed="0"/>
-    <w:lsdException w:name="Medium List 1" w:semiHidden="0" w:uiPriority="65" w:unhideWhenUsed="0"/>
-    <w:lsdException w:name="Medium List 2" w:semiHidden="0" w:uiPriority="66" w:unhideWhenUsed="0"/>
-    <w:lsdException w:name="Medium Grid 1" w:semiHidden="0" w:uiPriority="67" w:unhideWhenUsed="0"/>
-    <w:lsdException w:name="Medium Grid 2" w:semiHidden="0" w:uiPriority="68" w:unhideWhenUsed="0"/>
-    <w:lsdException w:name="Medium Grid 3" w:semiHidden="0" w:uiPriority="69" w:unhideWhenUsed="0"/>
-    <w:lsdException w:name="Dark List" w:semiHidden="0" w:uiPriority="70" w:unhideWhenUsed="0"/>
-    <w:lsdException w:name="Colorful Shading" w:semiHidden="0" w:uiPriority="71" w:unhideWhenUsed="0"/>
-    <w:lsdException w:name="Colorful List" w:semiHidden="0" w:uiPriority="72" w:unhideWhenUsed="0"/>
-    <w:lsdException w:name="Colorful Grid" w:semiHidden="0" w:uiPriority="73" w:unhideWhenUsed="0"/>
-    <w:lsdException w:name="Light Shading Accent 1" w:semiHidden="0" w:uiPriority="60" w:unhideWhenUsed="0"/>
-    <w:lsdException w:name="Light List Accent 1" w:semiHidden="0" w:uiPriority="61" w:unhideWhenUsed="0"/>
-    <w:lsdException w:name="Light Grid Accent 1" w:semiHidden="0" w:uiPriority="62" w:unhideWhenUsed="0"/>
-    <w:lsdException w:name="Medium Shading 1 Accent 1" w:semiHidden="0" w:uiPriority="63" w:unhideWhenUsed="0"/>
-    <w:lsdException w:name="Medium Shading 2 Accent 1" w:semiHidden="0" w:uiPriority="64" w:unhideWhenUsed="0"/>
-    <w:lsdException w:name="Medium List 1 Accent 1" w:semiHidden="0" w:uiPriority="65" w:unhideWhenUsed="0"/>
-    <w:lsdException w:name="Revision" w:unhideWhenUsed="0"/>
-    <w:lsdException w:name="List Paragraph" w:semiHidden="0" w:uiPriority="34" w:unhideWhenUsed="0" w:qFormat="1"/>
-    <w:lsdException w:name="Quote" w:semiHidden="0" w:uiPriority="29" w:unhideWhenUsed="0" w:qFormat="1"/>
-    <w:lsdException w:name="Intense Quote" w:semiHidden="0" w:uiPriority="30" w:unhideWhenUsed="0" w:qFormat="1"/>
-    <w:lsdException w:name="Medium List 2 Accent 1" w:semiHidden="0" w:uiPriority="66" w:unhideWhenUsed="0"/>
-    <w:lsdException w:name="Medium Grid 1 Accent 1" w:semiHidden="0" w:uiPriority="67" w:unhideWhenUsed="0"/>
-    <w:lsdException w:name="Medium Grid 2 Accent 1" w:semiHidden="0" w:uiPriority="68" w:unhideWhenUsed="0"/>
-    <w:lsdException w:name="Medium Grid 3 Accent 1" w:semiHidden="0" w:uiPriority="69" w:unhideWhenUsed="0"/>
-    <w:lsdException w:name="Dark List Accent 1" w:semiHidden="0" w:uiPriority="70" w:unhideWhenUsed="0"/>
-    <w:lsdException w:name="Colorful Shading Accent 1" w:semiHidden="0" w:uiPriority="71" w:unhideWhenUsed="0"/>
-    <w:lsdException w:name="Colorful List Accent 1" w:semiHidden="0" w:uiPriority="72" w:unhideWhenUsed="0"/>
-    <w:lsdException w:name="Colorful Grid Accent 1" w:semiHidden="0" w:uiPriority="73" w:unhideWhenUsed="0"/>
-    <w:lsdException w:name="Light Shading Accent 2" w:semiHidden="0" w:uiPriority="60" w:unhideWhenUsed="0"/>
-    <w:lsdException w:name="Light List Accent 2" w:semiHidden="0" w:uiPriority="61" w:unhideWhenUsed="0"/>
-    <w:lsdException w:name="Light Grid Accent 2" w:semiHidden="0" w:uiPriority="62" w:unhideWhenUsed="0"/>
-    <w:lsdException w:name="Medium Shading 1 Accent 2" w:semiHidden="0" w:uiPriority="63" w:unhideWhenUsed="0"/>
-    <w:lsdException w:name="Medium Shading 2 Accent 2" w:semiHidden="0" w:uiPriority="64" w:unhideWhenUsed="0"/>
-    <w:lsdException w:name="Medium List 1 Accent 2" w:semiHidden="0" w:uiPriority="65" w:unhideWhenUsed="0"/>
-    <w:lsdException w:name="Medium List 2 Accent 2" w:semiHidden="0" w:uiPriority="66" w:unhideWhenUsed="0"/>
-    <w:lsdException w:name="Medium Grid 1 Accent 2" w:semiHidden="0" w:uiPriority="67" w:unhideWhenUsed="0"/>
-    <w:lsdException w:name="Medium Grid 2 Accent 2" w:semiHidden="0" w:uiPriority="68" w:unhideWhenUsed="0"/>
-    <w:lsdException w:name="Medium Grid 3 Accent 2" w:semiHidden="0" w:uiPriority="69" w:unhideWhenUsed="0"/>
-    <w:lsdException w:name="Dark List Accent 2" w:semiHidden="0" w:uiPriority="70" w:unhideWhenUsed="0"/>
-    <w:lsdException w:name="Colorful Shading Accent 2" w:semiHidden="0" w:uiPriority="71" w:unhideWhenUsed="0"/>
-    <w:lsdException w:name="Colorful List Accent 2" w:semiHidden="0" w:uiPriority="72" w:unhideWhenUsed="0"/>
-    <w:lsdException w:name="Colorful Grid Accent 2" w:semiHidden="0" w:uiPriority="73" w:unhideWhenUsed="0"/>
-    <w:lsdException w:name="Light Shading Accent 3" w:semiHidden="0" w:uiPriority="60" w:unhideWhenUsed="0"/>
-    <w:lsdException w:name="Light List Accent 3" w:semiHidden="0" w:uiPriority="61" w:unhideWhenUsed="0"/>
-    <w:lsdException w:name="Light Grid Accent 3" w:semiHidden="0" w:uiPriority="62" w:unhideWhenUsed="0"/>
-    <w:lsdException w:name="Medium Shading 1 Accent 3" w:semiHidden="0" w:uiPriority="63" w:unhideWhenUsed="0"/>
-    <w:lsdException w:name="Medium Shading 2 Accent 3" w:semiHidden="0" w:uiPriority="64" w:unhideWhenUsed="0"/>
-    <w:lsdException w:name="Medium List 1 Accent 3" w:semiHidden="0" w:uiPriority="65" w:unhideWhenUsed="0"/>
-    <w:lsdException w:name="Medium List 2 Accent 3" w:semiHidden="0" w:uiPriority="66" w:unhideWhenUsed="0"/>
-    <w:lsdException w:name="Medium Grid 1 Accent 3" w:semiHidden="0" w:uiPriority="67" w:unhideWhenUsed="0"/>
-    <w:lsdException w:name="Medium Grid 2 Accent 3" w:semiHidden="0" w:uiPriority="68" w:unhideWhenUsed="0"/>
-    <w:lsdException w:name="Medium Grid 3 Accent 3" w:semiHidden="0" w:uiPriority="69" w:unhideWhenUsed="0"/>
-    <w:lsdException w:name="Dark List Accent 3" w:semiHidden="0" w:uiPriority="70" w:unhideWhenUsed="0"/>
-    <w:lsdException w:name="Colorful Shading Accent 3" w:semiHidden="0" w:uiPriority="71" w:unhideWhenUsed="0"/>
-    <w:lsdException w:name="Colorful List Accent 3" w:semiHidden="0" w:uiPriority="72" w:unhideWhenUsed="0"/>
-    <w:lsdException w:name="Colorful Grid Accent 3" w:semiHidden="0" w:uiPriority="73" w:unhideWhenUsed="0"/>
-    <w:lsdException w:name="Light Shading Accent 4" w:semiHidden="0" w:uiPriority="60" w:unhideWhenUsed="0"/>
-    <w:lsdException w:name="Light List Accent 4" w:semiHidden="0" w:uiPriority="61" w:unhideWhenUsed="0"/>
-    <w:lsdException w:name="Light Grid Accent 4" w:semiHidden="0" w:uiPriority="62" w:unhideWhenUsed="0"/>
-    <w:lsdException w:name="Medium Shading 1 Accent 4" w:semiHidden="0" w:uiPriority="63" w:unhideWhenUsed="0"/>
-    <w:lsdException w:name="Medium Shading 2 Accent 4" w:semiHidden="0" w:uiPriority="64" w:unhideWhenUsed="0"/>
-    <w:lsdException w:name="Medium List 1 Accent 4" w:semiHidden="0" w:uiPriority="65" w:unhideWhenUsed="0"/>
-    <w:lsdException w:name="Medium List 2 Accent 4" w:semiHidden="0" w:uiPriority="66" w:unhideWhenUsed="0"/>
-    <w:lsdException w:name="Medium Grid 1 Accent 4" w:semiHidden="0" w:uiPriority="67" w:unhideWhenUsed="0"/>
-    <w:lsdException w:name="Medium Grid 2 Accent 4" w:semiHidden="0" w:uiPriority="68" w:unhideWhenUsed="0"/>
-    <w:lsdException w:name="Medium Grid 3 Accent 4" w:semiHidden="0" w:uiPriority="69" w:unhideWhenUsed="0"/>
-    <w:lsdException w:name="Dark List Accent 4" w:semiHidden="0" w:uiPriority="70" w:unhideWhenUsed="0"/>
-    <w:lsdException w:name="Colorful Shading Accent 4" w:semiHidden="0" w:uiPriority="71" w:unhideWhenUsed="0"/>
-    <w:lsdException w:name="Colorful List Accent 4" w:semiHidden="0" w:uiPriority="72" w:unhideWhenUsed="0"/>
-    <w:lsdException w:name="Colorful Grid Accent 4" w:semiHidden="0" w:uiPriority="73" w:unhideWhenUsed="0"/>
-    <w:lsdException w:name="Light Shading Accent 5" w:semiHidden="0" w:uiPriority="60" w:unhideWhenUsed="0"/>
-    <w:lsdException w:name="Light List Accent 5" w:semiHidden="0" w:uiPriority="61" w:unhideWhenUsed="0"/>
-    <w:lsdException w:name="Light Grid Accent 5" w:semiHidden="0" w:uiPriority="62" w:unhideWhenUsed="0"/>
-    <w:lsdException w:name="Medium Shading 1 Accent 5" w:semiHidden="0" w:uiPriority="63" w:unhideWhenUsed="0"/>
-    <w:lsdException w:name="Medium Shading 2 Accent 5" w:semiHidden="0" w:uiPriority="64" w:unhideWhenUsed="0"/>
-    <w:lsdException w:name="Medium List 1 Accent 5" w:semiHidden="0" w:uiPriority="65" w:unhideWhenUsed="0"/>
-    <w:lsdException w:name="Medium List 2 Accent 5" w:semiHidden="0" w:uiPriority="66" w:unhideWhenUsed="0"/>
-    <w:lsdException w:name="Medium Grid 1 Accent 5" w:semiHidden="0" w:uiPriority="67" w:unhideWhenUsed="0"/>
-    <w:lsdException w:name="Medium Grid 2 Accent 5" w:semiHidden="0" w:uiPriority="68" w:unhideWhenUsed="0"/>
-    <w:lsdException w:name="Medium Grid 3 Accent 5" w:semiHidden="0" w:uiPriority="69" w:unhideWhenUsed="0"/>
-    <w:lsdException w:name="Dark List Accent 5" w:semiHidden="0" w:uiPriority="70" w:unhideWhenUsed="0"/>
-    <w:lsdException w:name="Colorful Shading Accent 5" w:semiHidden="0" w:uiPriority="71" w:unhideWhenUsed="0"/>
-    <w:lsdException w:name="Colorful List Accent 5" w:semiHidden="0" w:uiPriority="72" w:unhideWhenUsed="0"/>
-    <w:lsdException w:name="Colorful Grid Accent 5" w:semiHidden="0" w:uiPriority="73" w:unhideWhenUsed="0"/>
-    <w:lsdException w:name="Light Shading Accent 6" w:semiHidden="0" w:uiPriority="60" w:unhideWhenUsed="0"/>
-    <w:lsdException w:name="Light List Accent 6" w:semiHidden="0" w:uiPriority="61" w:unhideWhenUsed="0"/>
-    <w:lsdException w:name="Light Grid Accent 6" w:semiHidden="0" w:uiPriority="62" w:unhideWhenUsed="0"/>
-    <w:lsdException w:name="Medium Shading 1 Accent 6" w:semiHidden="0" w:uiPriority="63" w:unhideWhenUsed="0"/>
-    <w:lsdException w:name="Medium Shading 2 Accent 6" w:semiHidden="0" w:uiPriority="64" w:unhideWhenUsed="0"/>
-    <w:lsdException w:name="Medium List 1 Accent 6" w:semiHidden="0" w:uiPriority="65" w:unhideWhenUsed="0"/>
-    <w:lsdException w:name="Medium List 2 Accent 6" w:semiHidden="0" w:uiPriority="66" w:unhideWhenUsed="0"/>
-    <w:lsdException w:name="Medium Grid 1 Accent 6" w:semiHidden="0" w:uiPriority="67" w:unhideWhenUsed="0"/>
-    <w:lsdException w:name="Medium Grid 2 Accent 6" w:semiHidden="0" w:uiPriority="68" w:unhideWhenUsed="0"/>
-    <w:lsdException w:name="Medium Grid 3 Accent 6" w:semiHidden="0" w:uiPriority="69" w:unhideWhenUsed="0"/>
-    <w:lsdException w:name="Dark List Accent 6" w:semiHidden="0" w:uiPriority="70" w:unhideWhenUsed="0"/>
-    <w:lsdException w:name="Colorful Shading Accent 6" w:semiHidden="0" w:uiPriority="71" w:unhideWhenUsed="0"/>
-    <w:lsdException w:name="Colorful List Accent 6" w:semiHidden="0" w:uiPriority="72" w:unhideWhenUsed="0"/>
-    <w:lsdException w:name="Colorful Grid Accent 6" w:semiHidden="0" w:uiPriority="73" w:unhideWhenUsed="0"/>
-    <w:lsdException w:name="Subtle Emphasis" w:semiHidden="0" w:uiPriority="19" w:unhideWhenUsed="0" w:qFormat="1"/>
-    <w:lsdException w:name="Intense Emphasis" w:semiHidden="0" w:uiPriority="21" w:unhideWhenUsed="0" w:qFormat="1"/>
-    <w:lsdException w:name="Subtle Reference" w:semiHidden="0" w:uiPriority="31" w:unhideWhenUsed="0" w:qFormat="1"/>
-    <w:lsdException w:name="Intense Reference" w:semiHidden="0" w:uiPriority="32" w:unhideWhenUsed="0" w:qFormat="1"/>
-    <w:lsdException w:name="Book Title" w:semiHidden="0" w:uiPriority="33" w:unhideWhenUsed="0" w:qFormat="1"/>
-    <w:lsdException w:name="Bibliography" w:uiPriority="37"/>
-    <w:lsdException w:name="TOC Heading" w:uiPriority="39" w:qFormat="1"/>
-  </w:latentStyles>
-  <w:style w:type="paragraph" w:default="1" w:styleId="a">
-    <w:name w:val="Normal"/>
-    <w:qFormat/>
-    <w:rsid w:val="00AA767B"/>
-    <w:pPr>
-      <w:widowControl w:val="0"/>
-      <w:jc w:val="both"/>
-    </w:pPr>
-  </w:style>
-  <w:style w:type="paragraph" w:styleId="1">
-    <w:name w:val="heading 1"/>
+  <w:style w:type="paragraph" w:styleId="a8">
+    <w:name w:val="caption"/>
     <w:basedOn w:val="a"/>
     <w:next w:val="a"/>
-    <w:link w:val="1Char"/>
-    <w:uiPriority w:val="9"/>
-    <w:qFormat/>
-    <w:rsid w:val="00AA767B"/>
-    <w:pPr>
-      <w:keepNext/>
-      <w:keepLines/>
-      <w:spacing w:before="340" w:after="330" w:line="578" w:lineRule="auto"/>
-      <w:outlineLvl w:val="0"/>
-    </w:pPr>
-    <w:rPr>
-      <w:b/>
-      <w:bCs/>
-      <w:kern w:val="44"/>
-      <w:sz w:val="44"/>
-      <w:szCs w:val="44"/>
-    </w:rPr>
-  </w:style>
-  <w:style w:type="paragraph" w:styleId="2">
-    <w:name w:val="heading 2"/>
-    <w:basedOn w:val="a"/>
-    <w:next w:val="a"/>
-    <w:link w:val="2Char"/>
-    <w:uiPriority w:val="9"/>
+    <w:uiPriority w:val="35"/>
     <w:unhideWhenUsed/>
     <w:qFormat/>
-    <w:rsid w:val="00683437"/>
-    <w:pPr>
-      <w:keepNext/>
-      <w:keepLines/>
-      <w:spacing w:before="260" w:after="260" w:line="416" w:lineRule="auto"/>
-      <w:outlineLvl w:val="1"/>
-    </w:pPr>
+    <w:rsid w:val="006951A5"/>
     <w:rPr>
-      <w:rFonts w:asciiTheme="majorHAnsi" w:eastAsiaTheme="majorEastAsia" w:hAnsiTheme="majorHAnsi" w:cstheme="majorBidi"/>
-      <w:b/>
-      <w:bCs/>
-      <w:sz w:val="32"/>
-      <w:szCs w:val="32"/>
+      <w:rFonts w:asciiTheme="majorHAnsi" w:eastAsia="黑体" w:hAnsiTheme="majorHAnsi" w:cstheme="majorBidi"/>
+      <w:sz w:val="20"/>
+      <w:szCs w:val="20"/>
     </w:rPr>
-  </w:style>
-  <w:style w:type="paragraph" w:styleId="3">
-    <w:name w:val="heading 3"/>
-    <w:basedOn w:val="a"/>
-    <w:next w:val="a"/>
-    <w:link w:val="3Char"/>
-    <w:uiPriority w:val="9"/>
-    <w:unhideWhenUsed/>
-    <w:qFormat/>
-    <w:rsid w:val="00413EFE"/>
-    <w:pPr>
-      <w:keepNext/>
-      <w:keepLines/>
-      <w:spacing w:before="260" w:after="260" w:line="416" w:lineRule="auto"/>
-      <w:outlineLvl w:val="2"/>
-    </w:pPr>
-    <w:rPr>
-      <w:b/>
-      <w:bCs/>
-      <w:sz w:val="32"/>
-      <w:szCs w:val="32"/>
-    </w:rPr>
-  </w:style>
-  <w:style w:type="paragraph" w:styleId="4">
-    <w:name w:val="heading 4"/>
-    <w:basedOn w:val="a"/>
-    <w:next w:val="a"/>
-    <w:link w:val="4Char"/>
-    <w:uiPriority w:val="9"/>
-    <w:unhideWhenUsed/>
-    <w:qFormat/>
-    <w:rsid w:val="008C4382"/>
-    <w:pPr>
-      <w:keepNext/>
-      <w:keepLines/>
-      <w:spacing w:before="280" w:after="290" w:line="376" w:lineRule="auto"/>
-      <w:outlineLvl w:val="3"/>
-    </w:pPr>
-    <w:rPr>
-      <w:rFonts w:asciiTheme="majorHAnsi" w:eastAsiaTheme="majorEastAsia" w:hAnsiTheme="majorHAnsi" w:cstheme="majorBidi"/>
-      <w:b/>
-      <w:bCs/>
-      <w:sz w:val="28"/>
-      <w:szCs w:val="28"/>
-    </w:rPr>
-  </w:style>
-  <w:style w:type="character" w:default="1" w:styleId="a0">
-    <w:name w:val="Default Paragraph Font"/>
-    <w:uiPriority w:val="1"/>
-    <w:unhideWhenUsed/>
-  </w:style>
-  <w:style w:type="table" w:default="1" w:styleId="a1">
-    <w:name w:val="Normal Table"/>
-    <w:uiPriority w:val="99"/>
-    <w:semiHidden/>
-    <w:unhideWhenUsed/>
-    <w:tblPr>
-      <w:tblInd w:w="0" w:type="dxa"/>
-      <w:tblCellMar>
-        <w:top w:w="0" w:type="dxa"/>
-        <w:left w:w="108" w:type="dxa"/>
-        <w:bottom w:w="0" w:type="dxa"/>
-        <w:right w:w="108" w:type="dxa"/>
-      </w:tblCellMar>
-    </w:tblPr>
-  </w:style>
-  <w:style w:type="numbering" w:default="1" w:styleId="a2">
-    <w:name w:val="No List"/>
-    <w:uiPriority w:val="99"/>
-    <w:semiHidden/>
-    <w:unhideWhenUsed/>
-  </w:style>
-  <w:style w:type="character" w:customStyle="1" w:styleId="1Char">
-    <w:name w:val="标题 1 Char"/>
-    <w:basedOn w:val="a0"/>
-    <w:link w:val="1"/>
-    <w:uiPriority w:val="9"/>
-    <w:rsid w:val="00AA767B"/>
-    <w:rPr>
-      <w:b/>
-      <w:bCs/>
-      <w:kern w:val="44"/>
-      <w:sz w:val="44"/>
-      <w:szCs w:val="44"/>
-    </w:rPr>
-  </w:style>
-  <w:style w:type="character" w:customStyle="1" w:styleId="2Char">
-    <w:name w:val="标题 2 Char"/>
-    <w:basedOn w:val="a0"/>
-    <w:link w:val="2"/>
-    <w:uiPriority w:val="9"/>
-    <w:rsid w:val="00683437"/>
-    <w:rPr>
-      <w:rFonts w:asciiTheme="majorHAnsi" w:eastAsiaTheme="majorEastAsia" w:hAnsiTheme="majorHAnsi" w:cstheme="majorBidi"/>
-      <w:b/>
-      <w:bCs/>
-      <w:sz w:val="32"/>
-      <w:szCs w:val="32"/>
-    </w:rPr>
-  </w:style>
-  <w:style w:type="paragraph" w:styleId="a3">
-    <w:name w:val="header"/>
-    <w:basedOn w:val="a"/>
-    <w:link w:val="Char"/>
-    <w:uiPriority w:val="99"/>
-    <w:unhideWhenUsed/>
-    <w:rsid w:val="00413EFE"/>
-    <w:pPr>
-      <w:pBdr>
-        <w:bottom w:val="single" w:sz="6" w:space="1" w:color="auto"/>
-      </w:pBdr>
-      <w:tabs>
-        <w:tab w:val="center" w:pos="4153"/>
-        <w:tab w:val="right" w:pos="8306"/>
-      </w:tabs>
-      <w:snapToGrid w:val="0"/>
-      <w:jc w:val="center"/>
-    </w:pPr>
-    <w:rPr>
-      <w:sz w:val="18"/>
-      <w:szCs w:val="18"/>
-    </w:rPr>
-  </w:style>
-  <w:style w:type="character" w:customStyle="1" w:styleId="Char">
-    <w:name w:val="页眉 Char"/>
-    <w:basedOn w:val="a0"/>
-    <w:link w:val="a3"/>
-    <w:uiPriority w:val="99"/>
-    <w:rsid w:val="00413EFE"/>
-    <w:rPr>
-      <w:sz w:val="18"/>
-      <w:szCs w:val="18"/>
-    </w:rPr>
-  </w:style>
-  <w:style w:type="paragraph" w:styleId="a4">
-    <w:name w:val="footer"/>
-    <w:basedOn w:val="a"/>
-    <w:link w:val="Char0"/>
-    <w:uiPriority w:val="99"/>
-    <w:unhideWhenUsed/>
-    <w:rsid w:val="00413EFE"/>
-    <w:pPr>
-      <w:tabs>
-        <w:tab w:val="center" w:pos="4153"/>
-        <w:tab w:val="right" w:pos="8306"/>
-      </w:tabs>
-      <w:snapToGrid w:val="0"/>
-      <w:jc w:val="left"/>
-    </w:pPr>
-    <w:rPr>
-      <w:sz w:val="18"/>
-      <w:szCs w:val="18"/>
-    </w:rPr>
-  </w:style>
-  <w:style w:type="character" w:customStyle="1" w:styleId="Char0">
-    <w:name w:val="页脚 Char"/>
-    <w:basedOn w:val="a0"/>
-    <w:link w:val="a4"/>
-    <w:uiPriority w:val="99"/>
-    <w:rsid w:val="00413EFE"/>
-    <w:rPr>
-      <w:sz w:val="18"/>
-      <w:szCs w:val="18"/>
-    </w:rPr>
-  </w:style>
-  <w:style w:type="character" w:customStyle="1" w:styleId="3Char">
-    <w:name w:val="标题 3 Char"/>
-    <w:basedOn w:val="a0"/>
-    <w:link w:val="3"/>
-    <w:uiPriority w:val="9"/>
-    <w:rsid w:val="00413EFE"/>
-    <w:rPr>
-      <w:b/>
-      <w:bCs/>
-      <w:sz w:val="32"/>
-      <w:szCs w:val="32"/>
-    </w:rPr>
-  </w:style>
-  <w:style w:type="paragraph" w:styleId="a5">
-    <w:name w:val="List Paragraph"/>
-    <w:basedOn w:val="a"/>
-    <w:uiPriority w:val="34"/>
-    <w:qFormat/>
-    <w:rsid w:val="00413EFE"/>
-    <w:pPr>
-      <w:ind w:firstLineChars="200" w:firstLine="420"/>
-    </w:pPr>
-  </w:style>
-  <w:style w:type="character" w:styleId="a6">
-    <w:name w:val="Emphasis"/>
-    <w:basedOn w:val="a0"/>
-    <w:uiPriority w:val="20"/>
-    <w:qFormat/>
-    <w:rsid w:val="00413EFE"/>
-    <w:rPr>
-      <w:i/>
-      <w:iCs/>
-    </w:rPr>
-  </w:style>
-  <w:style w:type="character" w:customStyle="1" w:styleId="4Char">
-    <w:name w:val="标题 4 Char"/>
-    <w:basedOn w:val="a0"/>
-    <w:link w:val="4"/>
-    <w:uiPriority w:val="9"/>
-    <w:rsid w:val="008C4382"/>
-    <w:rPr>
-      <w:rFonts w:asciiTheme="majorHAnsi" w:eastAsiaTheme="majorEastAsia" w:hAnsiTheme="majorHAnsi" w:cstheme="majorBidi"/>
-      <w:b/>
-      <w:bCs/>
-      <w:sz w:val="28"/>
-      <w:szCs w:val="28"/>
-    </w:rPr>
-  </w:style>
-  <w:style w:type="table" w:styleId="a7">
-    <w:name w:val="Table Grid"/>
-    <w:basedOn w:val="a1"/>
-    <w:uiPriority w:val="59"/>
-    <w:rsid w:val="00EE53B0"/>
-    <w:tblPr>
-      <w:tblInd w:w="0" w:type="dxa"/>
-      <w:tblBorders>
-        <w:top w:val="single" w:sz="4" w:space="0" w:color="auto"/>
-        <w:left w:val="single" w:sz="4" w:space="0" w:color="auto"/>
-        <w:bottom w:val="single" w:sz="4" w:space="0" w:color="auto"/>
-        <w:right w:val="single" w:sz="4" w:space="0" w:color="auto"/>
-        <w:insideH w:val="single" w:sz="4" w:space="0" w:color="auto"/>
-        <w:insideV w:val="single" w:sz="4" w:space="0" w:color="auto"/>
-      </w:tblBorders>
-      <w:tblCellMar>
-        <w:top w:w="0" w:type="dxa"/>
-        <w:left w:w="108" w:type="dxa"/>
-        <w:bottom w:w="0" w:type="dxa"/>
-        <w:right w:w="108" w:type="dxa"/>
-      </w:tblCellMar>
-    </w:tblPr>
   </w:style>
 </w:styles>
 </file>

</xml_diff>